<commit_message>
sistemate le ultime cose
</commit_message>
<xml_diff>
--- a/Documentazione/Manuale Tecnico - V3.2 - Climate Monitoring.docx
+++ b/Documentazione/Manuale Tecnico - V3.2 - Climate Monitoring.docx
@@ -1,6 +1,6 @@
 
 <file path=word/document.xml><?xml version="1.0" encoding="utf-8"?>
-<w:document xmlns:wpc="http://schemas.microsoft.com/office/word/2010/wordprocessingCanvas" xmlns:cx="http://schemas.microsoft.com/office/drawing/2014/chartex" xmlns:cx1="http://schemas.microsoft.com/office/drawing/2015/9/8/chartex" xmlns:cx2="http://schemas.microsoft.com/office/drawing/2015/10/21/chartex" xmlns:cx3="http://schemas.microsoft.com/office/drawing/2016/5/9/chartex" xmlns:cx4="http://schemas.microsoft.com/office/drawing/2016/5/10/chartex" xmlns:cx5="http://schemas.microsoft.com/office/drawing/2016/5/11/chartex" xmlns:cx6="http://schemas.microsoft.com/office/drawing/2016/5/12/chartex" xmlns:cx7="http://schemas.microsoft.com/office/drawing/2016/5/13/chartex" xmlns:cx8="http://schemas.microsoft.com/office/drawing/2016/5/14/chartex" xmlns:mc="http://schemas.openxmlformats.org/markup-compatibility/2006" xmlns:aink="http://schemas.microsoft.com/office/drawing/2016/ink" xmlns:am3d="http://schemas.microsoft.com/office/drawing/2017/model3d" xmlns:o="urn:schemas-microsoft-com:office:office" xmlns:oel="http://schemas.microsoft.com/office/2019/extlst" xmlns:r="http://schemas.openxmlformats.org/officeDocument/2006/relationships" xmlns:m="http://schemas.openxmlformats.org/officeDocument/2006/math" xmlns:v="urn:schemas-microsoft-com:vml" xmlns:wp14="http://schemas.microsoft.com/office/word/2010/wordprocessingDrawing" xmlns:wp="http://schemas.openxmlformats.org/drawingml/2006/wordprocessingDrawing" xmlns:w10="urn:schemas-microsoft-com:office:word" xmlns:w="http://schemas.openxmlformats.org/wordprocessingml/2006/main" xmlns:w14="http://schemas.microsoft.com/office/word/2010/wordml" xmlns:w15="http://schemas.microsoft.com/office/word/2012/wordml" xmlns:w16cex="http://schemas.microsoft.com/office/word/2018/wordml/cex" xmlns:w16cid="http://schemas.microsoft.com/office/word/2016/wordml/cid" xmlns:w16="http://schemas.microsoft.com/office/word/2018/wordml" xmlns:w16du="http://schemas.microsoft.com/office/word/2023/wordml/word16du" xmlns:w16sdtdh="http://schemas.microsoft.com/office/word/2020/wordml/sdtdatahash" xmlns:w16se="http://schemas.microsoft.com/office/word/2015/wordml/symex" xmlns:wpg="http://schemas.microsoft.com/office/word/2010/wordprocessingGroup" xmlns:wpi="http://schemas.microsoft.com/office/word/2010/wordprocessingInk" xmlns:wne="http://schemas.microsoft.com/office/word/2006/wordml" xmlns:wps="http://schemas.microsoft.com/office/word/2010/wordprocessingShape" mc:Ignorable="w14 w15 w16se w16cid w16 w16cex w16sdtdh wp14">
+<w:document xmlns:wpc="http://schemas.microsoft.com/office/word/2010/wordprocessingCanvas" xmlns:cx="http://schemas.microsoft.com/office/drawing/2014/chartex" xmlns:cx1="http://schemas.microsoft.com/office/drawing/2015/9/8/chartex" xmlns:cx2="http://schemas.microsoft.com/office/drawing/2015/10/21/chartex" xmlns:cx3="http://schemas.microsoft.com/office/drawing/2016/5/9/chartex" xmlns:cx4="http://schemas.microsoft.com/office/drawing/2016/5/10/chartex" xmlns:cx5="http://schemas.microsoft.com/office/drawing/2016/5/11/chartex" xmlns:cx6="http://schemas.microsoft.com/office/drawing/2016/5/12/chartex" xmlns:cx7="http://schemas.microsoft.com/office/drawing/2016/5/13/chartex" xmlns:cx8="http://schemas.microsoft.com/office/drawing/2016/5/14/chartex" xmlns:mc="http://schemas.openxmlformats.org/markup-compatibility/2006" xmlns:aink="http://schemas.microsoft.com/office/drawing/2016/ink" xmlns:am3d="http://schemas.microsoft.com/office/drawing/2017/model3d" xmlns:o="urn:schemas-microsoft-com:office:office" xmlns:oel="http://schemas.microsoft.com/office/2019/extlst" xmlns:r="http://schemas.openxmlformats.org/officeDocument/2006/relationships" xmlns:m="http://schemas.openxmlformats.org/officeDocument/2006/math" xmlns:v="urn:schemas-microsoft-com:vml" xmlns:wp14="http://schemas.microsoft.com/office/word/2010/wordprocessingDrawing" xmlns:wp="http://schemas.openxmlformats.org/drawingml/2006/wordprocessingDrawing" xmlns:w10="urn:schemas-microsoft-com:office:word" xmlns:w="http://schemas.openxmlformats.org/wordprocessingml/2006/main" xmlns:w14="http://schemas.microsoft.com/office/word/2010/wordml" xmlns:w15="http://schemas.microsoft.com/office/word/2012/wordml" xmlns:w16cex="http://schemas.microsoft.com/office/word/2018/wordml/cex" xmlns:w16cid="http://schemas.microsoft.com/office/word/2016/wordml/cid" xmlns:w16="http://schemas.microsoft.com/office/word/2018/wordml" xmlns:w16sdtdh="http://schemas.microsoft.com/office/word/2020/wordml/sdtdatahash" xmlns:w16se="http://schemas.microsoft.com/office/word/2015/wordml/symex" xmlns:wpg="http://schemas.microsoft.com/office/word/2010/wordprocessingGroup" xmlns:wpi="http://schemas.microsoft.com/office/word/2010/wordprocessingInk" xmlns:wne="http://schemas.microsoft.com/office/word/2006/wordml" xmlns:wps="http://schemas.microsoft.com/office/word/2010/wordprocessingShape" mc:Ignorable="w14 w15 w16se w16cid w16 w16cex w16sdtdh wp14">
   <w:body>
     <w:p>
       <w:pPr>
@@ -103,7 +103,7 @@
                                 <w:sdtContent>
                                   <w:p>
                                     <w:pPr>
-                                      <w:pStyle w:val="Nessunaspaziatura"/>
+                                      <w:pStyle w:val="NoSpacing"/>
                                       <w:jc w:val="right"/>
                                       <w:rPr>
                                         <w:color w:val="FFFFFF" w:themeColor="background1"/>
@@ -167,7 +167,7 @@
                           <w:sdtContent>
                             <w:p>
                               <w:pPr>
-                                <w:pStyle w:val="Nessunaspaziatura"/>
+                                <w:pStyle w:val="NoSpacing"/>
                                 <w:jc w:val="right"/>
                                 <w:rPr>
                                   <w:color w:val="FFFFFF" w:themeColor="background1"/>
@@ -196,7 +196,7 @@
         </w:p>
         <w:p>
           <w:pPr>
-            <w:pStyle w:val="Nessunaspaziatura"/>
+            <w:pStyle w:val="NoSpacing"/>
             <w:spacing w:before="40" w:after="40"/>
             <w:jc w:val="both"/>
             <w:rPr>
@@ -287,7 +287,7 @@
                                 <w:sdtContent>
                                   <w:p>
                                     <w:pPr>
-                                      <w:pStyle w:val="Nessunaspaziatura"/>
+                                      <w:pStyle w:val="NoSpacing"/>
                                       <w:spacing w:before="40" w:after="40"/>
                                       <w:rPr>
                                         <w:rFonts w:ascii="Avenir Next LT Pro Light" w:hAnsi="Avenir Next LT Pro Light"/>
@@ -312,7 +312,7 @@
                               </w:sdt>
                               <w:tbl>
                                 <w:tblPr>
-                                  <w:tblStyle w:val="Tabellasemplice4"/>
+                                  <w:tblStyle w:val="PlainTable4"/>
                                   <w:tblW w:w="0" w:type="auto"/>
                                   <w:tblLook w:val="04A0" w:firstRow="1" w:lastRow="0" w:firstColumn="1" w:lastColumn="0" w:noHBand="0" w:noVBand="1"/>
                                 </w:tblPr>
@@ -331,7 +331,7 @@
                                     </w:tcPr>
                                     <w:p>
                                       <w:pPr>
-                                        <w:pStyle w:val="Nessunaspaziatura"/>
+                                        <w:pStyle w:val="NoSpacing"/>
                                         <w:spacing w:before="40" w:after="40"/>
                                         <w:rPr>
                                           <w:rFonts w:ascii="Avenir Next LT Pro Light" w:hAnsi="Avenir Next LT Pro Light"/>
@@ -358,7 +358,7 @@
                                     </w:p>
                                     <w:p>
                                       <w:pPr>
-                                        <w:pStyle w:val="Nessunaspaziatura"/>
+                                        <w:pStyle w:val="NoSpacing"/>
                                         <w:spacing w:before="40" w:after="40"/>
                                         <w:rPr>
                                           <w:rFonts w:ascii="Avenir Next LT Pro Light" w:hAnsi="Avenir Next LT Pro Light"/>
@@ -385,7 +385,7 @@
                                     </w:p>
                                     <w:p>
                                       <w:pPr>
-                                        <w:pStyle w:val="Nessunaspaziatura"/>
+                                        <w:pStyle w:val="NoSpacing"/>
                                         <w:spacing w:before="40" w:after="40"/>
                                         <w:rPr>
                                           <w:rFonts w:ascii="Avenir Next LT Pro Light" w:hAnsi="Avenir Next LT Pro Light"/>
@@ -412,7 +412,7 @@
                                     </w:p>
                                     <w:p>
                                       <w:pPr>
-                                        <w:pStyle w:val="Nessunaspaziatura"/>
+                                        <w:pStyle w:val="NoSpacing"/>
                                         <w:spacing w:before="40" w:after="40"/>
                                         <w:rPr>
                                           <w:rFonts w:ascii="Avenir Next LT Pro Light" w:hAnsi="Avenir Next LT Pro Light"/>
@@ -444,7 +444,7 @@
                                     </w:tcPr>
                                     <w:p>
                                       <w:pPr>
-                                        <w:pStyle w:val="Nessunaspaziatura"/>
+                                        <w:pStyle w:val="NoSpacing"/>
                                         <w:spacing w:before="40" w:after="40"/>
                                         <w:jc w:val="right"/>
                                         <w:cnfStyle w:val="100000000000" w:firstRow="1" w:lastRow="0" w:firstColumn="0" w:lastColumn="0" w:oddVBand="0" w:evenVBand="0" w:oddHBand="0" w:evenHBand="0" w:firstRowFirstColumn="0" w:firstRowLastColumn="0" w:lastRowFirstColumn="0" w:lastRowLastColumn="0"/>
@@ -473,7 +473,7 @@
                                     </w:p>
                                     <w:p>
                                       <w:pPr>
-                                        <w:pStyle w:val="Nessunaspaziatura"/>
+                                        <w:pStyle w:val="NoSpacing"/>
                                         <w:spacing w:before="40" w:after="40"/>
                                         <w:jc w:val="right"/>
                                         <w:cnfStyle w:val="100000000000" w:firstRow="1" w:lastRow="0" w:firstColumn="0" w:lastColumn="0" w:oddVBand="0" w:evenVBand="0" w:oddHBand="0" w:evenHBand="0" w:firstRowFirstColumn="0" w:firstRowLastColumn="0" w:lastRowFirstColumn="0" w:lastRowLastColumn="0"/>
@@ -502,7 +502,7 @@
                                     </w:p>
                                     <w:p>
                                       <w:pPr>
-                                        <w:pStyle w:val="Nessunaspaziatura"/>
+                                        <w:pStyle w:val="NoSpacing"/>
                                         <w:spacing w:before="40" w:after="40"/>
                                         <w:jc w:val="right"/>
                                         <w:cnfStyle w:val="100000000000" w:firstRow="1" w:lastRow="0" w:firstColumn="0" w:lastColumn="0" w:oddVBand="0" w:evenVBand="0" w:oddHBand="0" w:evenHBand="0" w:firstRowFirstColumn="0" w:firstRowLastColumn="0" w:lastRowFirstColumn="0" w:lastRowLastColumn="0"/>
@@ -531,7 +531,7 @@
                                     </w:p>
                                     <w:p>
                                       <w:pPr>
-                                        <w:pStyle w:val="Nessunaspaziatura"/>
+                                        <w:pStyle w:val="NoSpacing"/>
                                         <w:spacing w:before="40" w:after="40"/>
                                         <w:jc w:val="right"/>
                                         <w:cnfStyle w:val="100000000000" w:firstRow="1" w:lastRow="0" w:firstColumn="0" w:lastColumn="0" w:oddVBand="0" w:evenVBand="0" w:oddHBand="0" w:evenHBand="0" w:firstRowFirstColumn="0" w:firstRowLastColumn="0" w:lastRowFirstColumn="0" w:lastRowLastColumn="0"/>
@@ -563,7 +563,7 @@
                               </w:tbl>
                               <w:p>
                                 <w:pPr>
-                                  <w:pStyle w:val="Nessunaspaziatura"/>
+                                  <w:pStyle w:val="NoSpacing"/>
                                   <w:spacing w:before="40" w:after="40"/>
                                   <w:rPr>
                                     <w:caps/>
@@ -620,7 +620,7 @@
                           <w:sdtContent>
                             <w:p>
                               <w:pPr>
-                                <w:pStyle w:val="Nessunaspaziatura"/>
+                                <w:pStyle w:val="NoSpacing"/>
                                 <w:spacing w:before="40" w:after="40"/>
                                 <w:rPr>
                                   <w:rFonts w:ascii="Avenir Next LT Pro Light" w:hAnsi="Avenir Next LT Pro Light"/>
@@ -645,7 +645,7 @@
                         </w:sdt>
                         <w:tbl>
                           <w:tblPr>
-                            <w:tblStyle w:val="Tabellasemplice4"/>
+                            <w:tblStyle w:val="PlainTable4"/>
                             <w:tblW w:w="0" w:type="auto"/>
                             <w:tblLook w:val="04A0" w:firstRow="1" w:lastRow="0" w:firstColumn="1" w:lastColumn="0" w:noHBand="0" w:noVBand="1"/>
                           </w:tblPr>
@@ -664,7 +664,7 @@
                               </w:tcPr>
                               <w:p>
                                 <w:pPr>
-                                  <w:pStyle w:val="Nessunaspaziatura"/>
+                                  <w:pStyle w:val="NoSpacing"/>
                                   <w:spacing w:before="40" w:after="40"/>
                                   <w:rPr>
                                     <w:rFonts w:ascii="Avenir Next LT Pro Light" w:hAnsi="Avenir Next LT Pro Light"/>
@@ -691,7 +691,7 @@
                               </w:p>
                               <w:p>
                                 <w:pPr>
-                                  <w:pStyle w:val="Nessunaspaziatura"/>
+                                  <w:pStyle w:val="NoSpacing"/>
                                   <w:spacing w:before="40" w:after="40"/>
                                   <w:rPr>
                                     <w:rFonts w:ascii="Avenir Next LT Pro Light" w:hAnsi="Avenir Next LT Pro Light"/>
@@ -718,7 +718,7 @@
                               </w:p>
                               <w:p>
                                 <w:pPr>
-                                  <w:pStyle w:val="Nessunaspaziatura"/>
+                                  <w:pStyle w:val="NoSpacing"/>
                                   <w:spacing w:before="40" w:after="40"/>
                                   <w:rPr>
                                     <w:rFonts w:ascii="Avenir Next LT Pro Light" w:hAnsi="Avenir Next LT Pro Light"/>
@@ -745,7 +745,7 @@
                               </w:p>
                               <w:p>
                                 <w:pPr>
-                                  <w:pStyle w:val="Nessunaspaziatura"/>
+                                  <w:pStyle w:val="NoSpacing"/>
                                   <w:spacing w:before="40" w:after="40"/>
                                   <w:rPr>
                                     <w:rFonts w:ascii="Avenir Next LT Pro Light" w:hAnsi="Avenir Next LT Pro Light"/>
@@ -777,7 +777,7 @@
                               </w:tcPr>
                               <w:p>
                                 <w:pPr>
-                                  <w:pStyle w:val="Nessunaspaziatura"/>
+                                  <w:pStyle w:val="NoSpacing"/>
                                   <w:spacing w:before="40" w:after="40"/>
                                   <w:jc w:val="right"/>
                                   <w:cnfStyle w:val="100000000000" w:firstRow="1" w:lastRow="0" w:firstColumn="0" w:lastColumn="0" w:oddVBand="0" w:evenVBand="0" w:oddHBand="0" w:evenHBand="0" w:firstRowFirstColumn="0" w:firstRowLastColumn="0" w:lastRowFirstColumn="0" w:lastRowLastColumn="0"/>
@@ -806,7 +806,7 @@
                               </w:p>
                               <w:p>
                                 <w:pPr>
-                                  <w:pStyle w:val="Nessunaspaziatura"/>
+                                  <w:pStyle w:val="NoSpacing"/>
                                   <w:spacing w:before="40" w:after="40"/>
                                   <w:jc w:val="right"/>
                                   <w:cnfStyle w:val="100000000000" w:firstRow="1" w:lastRow="0" w:firstColumn="0" w:lastColumn="0" w:oddVBand="0" w:evenVBand="0" w:oddHBand="0" w:evenHBand="0" w:firstRowFirstColumn="0" w:firstRowLastColumn="0" w:lastRowFirstColumn="0" w:lastRowLastColumn="0"/>
@@ -835,7 +835,7 @@
                               </w:p>
                               <w:p>
                                 <w:pPr>
-                                  <w:pStyle w:val="Nessunaspaziatura"/>
+                                  <w:pStyle w:val="NoSpacing"/>
                                   <w:spacing w:before="40" w:after="40"/>
                                   <w:jc w:val="right"/>
                                   <w:cnfStyle w:val="100000000000" w:firstRow="1" w:lastRow="0" w:firstColumn="0" w:lastColumn="0" w:oddVBand="0" w:evenVBand="0" w:oddHBand="0" w:evenHBand="0" w:firstRowFirstColumn="0" w:firstRowLastColumn="0" w:lastRowFirstColumn="0" w:lastRowLastColumn="0"/>
@@ -864,7 +864,7 @@
                               </w:p>
                               <w:p>
                                 <w:pPr>
-                                  <w:pStyle w:val="Nessunaspaziatura"/>
+                                  <w:pStyle w:val="NoSpacing"/>
                                   <w:spacing w:before="40" w:after="40"/>
                                   <w:jc w:val="right"/>
                                   <w:cnfStyle w:val="100000000000" w:firstRow="1" w:lastRow="0" w:firstColumn="0" w:lastColumn="0" w:oddVBand="0" w:evenVBand="0" w:oddHBand="0" w:evenHBand="0" w:firstRowFirstColumn="0" w:firstRowLastColumn="0" w:lastRowFirstColumn="0" w:lastRowLastColumn="0"/>
@@ -896,7 +896,7 @@
                         </w:tbl>
                         <w:p>
                           <w:pPr>
-                            <w:pStyle w:val="Nessunaspaziatura"/>
+                            <w:pStyle w:val="NoSpacing"/>
                             <w:spacing w:before="40" w:after="40"/>
                             <w:rPr>
                               <w:caps/>
@@ -1346,7 +1346,7 @@
                             <w:txbxContent>
                               <w:p>
                                 <w:pPr>
-                                  <w:pStyle w:val="Nessunaspaziatura"/>
+                                  <w:pStyle w:val="NoSpacing"/>
                                   <w:rPr>
                                     <w:color w:val="7F7F7F" w:themeColor="text1" w:themeTint="80"/>
                                     <w:sz w:val="18"/>
@@ -1418,7 +1418,7 @@
                       <w:txbxContent>
                         <w:p>
                           <w:pPr>
-                            <w:pStyle w:val="Nessunaspaziatura"/>
+                            <w:pStyle w:val="NoSpacing"/>
                             <w:rPr>
                               <w:color w:val="7F7F7F" w:themeColor="text1" w:themeTint="80"/>
                               <w:sz w:val="18"/>
@@ -1501,7 +1501,7 @@
           <w:sdtContent>
             <w:p>
               <w:pPr>
-                <w:pStyle w:val="Titolosommario"/>
+                <w:pStyle w:val="TOCHeading"/>
                 <w:jc w:val="both"/>
               </w:pPr>
               <w:r>
@@ -1510,7 +1510,7 @@
             </w:p>
             <w:p>
               <w:pPr>
-                <w:pStyle w:val="Sommario1"/>
+                <w:pStyle w:val="TOC1"/>
                 <w:tabs>
                   <w:tab w:val="right" w:leader="dot" w:pos="9628"/>
                 </w:tabs>
@@ -1541,7 +1541,7 @@
               <w:hyperlink w:anchor="_Toc138078666" w:history="1">
                 <w:r>
                   <w:rPr>
-                    <w:rStyle w:val="Collegamentoipertestuale"/>
+                    <w:rStyle w:val="Hyperlink"/>
                     <w:rFonts w:ascii="Avenir Next LT Pro Light" w:hAnsi="Avenir Next LT Pro Light"/>
                     <w:noProof/>
                   </w:rPr>
@@ -1606,7 +1606,7 @@
             </w:p>
             <w:p>
               <w:pPr>
-                <w:pStyle w:val="Sommario2"/>
+                <w:pStyle w:val="TOC2"/>
                 <w:tabs>
                   <w:tab w:val="right" w:leader="dot" w:pos="9628"/>
                 </w:tabs>
@@ -1619,7 +1619,7 @@
               <w:hyperlink w:anchor="_Toc138078667" w:history="1">
                 <w:r>
                   <w:rPr>
-                    <w:rStyle w:val="Collegamentoipertestuale"/>
+                    <w:rStyle w:val="Hyperlink"/>
                     <w:rFonts w:ascii="Avenir Next LT Pro Light" w:hAnsi="Avenir Next LT Pro Light"/>
                     <w:noProof/>
                   </w:rPr>
@@ -1684,7 +1684,7 @@
             </w:p>
             <w:p>
               <w:pPr>
-                <w:pStyle w:val="Sommario3"/>
+                <w:pStyle w:val="TOC3"/>
                 <w:tabs>
                   <w:tab w:val="right" w:leader="dot" w:pos="9628"/>
                 </w:tabs>
@@ -1697,7 +1697,7 @@
               <w:hyperlink w:anchor="_Toc138078668" w:history="1">
                 <w:r>
                   <w:rPr>
-                    <w:rStyle w:val="Collegamentoipertestuale"/>
+                    <w:rStyle w:val="Hyperlink"/>
                     <w:rFonts w:ascii="Avenir Next LT Pro Light" w:hAnsi="Avenir Next LT Pro Light"/>
                     <w:noProof/>
                   </w:rPr>
@@ -1762,7 +1762,7 @@
             </w:p>
             <w:p>
               <w:pPr>
-                <w:pStyle w:val="Sommario3"/>
+                <w:pStyle w:val="TOC3"/>
                 <w:tabs>
                   <w:tab w:val="right" w:leader="dot" w:pos="9628"/>
                 </w:tabs>
@@ -1775,7 +1775,7 @@
               <w:hyperlink w:anchor="_Toc138078669" w:history="1">
                 <w:r>
                   <w:rPr>
-                    <w:rStyle w:val="Collegamentoipertestuale"/>
+                    <w:rStyle w:val="Hyperlink"/>
                     <w:rFonts w:ascii="Avenir Next LT Pro Light" w:hAnsi="Avenir Next LT Pro Light"/>
                     <w:noProof/>
                   </w:rPr>
@@ -1840,7 +1840,7 @@
             </w:p>
             <w:p>
               <w:pPr>
-                <w:pStyle w:val="Sommario2"/>
+                <w:pStyle w:val="TOC2"/>
                 <w:tabs>
                   <w:tab w:val="right" w:leader="dot" w:pos="9628"/>
                 </w:tabs>
@@ -1853,7 +1853,7 @@
               <w:hyperlink w:anchor="_Toc138078670" w:history="1">
                 <w:r>
                   <w:rPr>
-                    <w:rStyle w:val="Collegamentoipertestuale"/>
+                    <w:rStyle w:val="Hyperlink"/>
                     <w:rFonts w:ascii="Avenir Next LT Pro Light" w:hAnsi="Avenir Next LT Pro Light"/>
                     <w:noProof/>
                   </w:rPr>
@@ -1918,7 +1918,7 @@
             </w:p>
             <w:p>
               <w:pPr>
-                <w:pStyle w:val="Sommario3"/>
+                <w:pStyle w:val="TOC3"/>
                 <w:tabs>
                   <w:tab w:val="right" w:leader="dot" w:pos="9628"/>
                 </w:tabs>
@@ -1931,7 +1931,7 @@
               <w:hyperlink w:anchor="_Toc138078671" w:history="1">
                 <w:r>
                   <w:rPr>
-                    <w:rStyle w:val="Collegamentoipertestuale"/>
+                    <w:rStyle w:val="Hyperlink"/>
                     <w:rFonts w:ascii="Avenir Next LT Pro Light" w:hAnsi="Avenir Next LT Pro Light"/>
                     <w:noProof/>
                   </w:rPr>
@@ -1996,7 +1996,7 @@
             </w:p>
             <w:p>
               <w:pPr>
-                <w:pStyle w:val="Sommario3"/>
+                <w:pStyle w:val="TOC3"/>
                 <w:tabs>
                   <w:tab w:val="right" w:leader="dot" w:pos="9628"/>
                 </w:tabs>
@@ -2009,7 +2009,7 @@
               <w:hyperlink w:anchor="_Toc138078672" w:history="1">
                 <w:r>
                   <w:rPr>
-                    <w:rStyle w:val="Collegamentoipertestuale"/>
+                    <w:rStyle w:val="Hyperlink"/>
                     <w:rFonts w:ascii="Avenir Next LT Pro Light" w:hAnsi="Avenir Next LT Pro Light"/>
                     <w:noProof/>
                   </w:rPr>
@@ -2074,7 +2074,7 @@
             </w:p>
             <w:p>
               <w:pPr>
-                <w:pStyle w:val="Sommario1"/>
+                <w:pStyle w:val="TOC1"/>
                 <w:tabs>
                   <w:tab w:val="right" w:leader="dot" w:pos="9628"/>
                 </w:tabs>
@@ -2087,7 +2087,7 @@
               <w:hyperlink w:anchor="_Toc138078673" w:history="1">
                 <w:r>
                   <w:rPr>
-                    <w:rStyle w:val="Collegamentoipertestuale"/>
+                    <w:rStyle w:val="Hyperlink"/>
                     <w:rFonts w:ascii="Avenir Next LT Pro Light" w:hAnsi="Avenir Next LT Pro Light"/>
                     <w:noProof/>
                   </w:rPr>
@@ -2152,7 +2152,7 @@
             </w:p>
             <w:p>
               <w:pPr>
-                <w:pStyle w:val="Sommario2"/>
+                <w:pStyle w:val="TOC2"/>
                 <w:tabs>
                   <w:tab w:val="right" w:leader="dot" w:pos="9628"/>
                 </w:tabs>
@@ -2165,7 +2165,7 @@
               <w:hyperlink w:anchor="_Toc138078674" w:history="1">
                 <w:r>
                   <w:rPr>
-                    <w:rStyle w:val="Collegamentoipertestuale"/>
+                    <w:rStyle w:val="Hyperlink"/>
                     <w:rFonts w:ascii="Avenir Next LT Pro Light" w:hAnsi="Avenir Next LT Pro Light"/>
                     <w:noProof/>
                   </w:rPr>
@@ -2230,7 +2230,7 @@
             </w:p>
             <w:p>
               <w:pPr>
-                <w:pStyle w:val="Sommario3"/>
+                <w:pStyle w:val="TOC3"/>
                 <w:tabs>
                   <w:tab w:val="right" w:leader="dot" w:pos="9628"/>
                 </w:tabs>
@@ -2243,7 +2243,7 @@
               <w:hyperlink w:anchor="_Toc138078675" w:history="1">
                 <w:r>
                   <w:rPr>
-                    <w:rStyle w:val="Collegamentoipertestuale"/>
+                    <w:rStyle w:val="Hyperlink"/>
                     <w:rFonts w:ascii="Avenir Next LT Pro Light" w:hAnsi="Avenir Next LT Pro Light"/>
                     <w:noProof/>
                   </w:rPr>
@@ -2308,7 +2308,7 @@
             </w:p>
             <w:p>
               <w:pPr>
-                <w:pStyle w:val="Sommario3"/>
+                <w:pStyle w:val="TOC3"/>
                 <w:tabs>
                   <w:tab w:val="right" w:leader="dot" w:pos="9628"/>
                 </w:tabs>
@@ -2321,7 +2321,7 @@
               <w:hyperlink w:anchor="_Toc138078676" w:history="1">
                 <w:r>
                   <w:rPr>
-                    <w:rStyle w:val="Collegamentoipertestuale"/>
+                    <w:rStyle w:val="Hyperlink"/>
                     <w:rFonts w:ascii="Avenir Next LT Pro Light" w:hAnsi="Avenir Next LT Pro Light"/>
                     <w:noProof/>
                   </w:rPr>
@@ -2386,7 +2386,7 @@
             </w:p>
             <w:p>
               <w:pPr>
-                <w:pStyle w:val="Sommario2"/>
+                <w:pStyle w:val="TOC2"/>
                 <w:tabs>
                   <w:tab w:val="right" w:leader="dot" w:pos="9628"/>
                 </w:tabs>
@@ -2399,7 +2399,7 @@
               <w:hyperlink w:anchor="_Toc138078677" w:history="1">
                 <w:r>
                   <w:rPr>
-                    <w:rStyle w:val="Collegamentoipertestuale"/>
+                    <w:rStyle w:val="Hyperlink"/>
                     <w:rFonts w:ascii="Avenir Next LT Pro Light" w:hAnsi="Avenir Next LT Pro Light"/>
                     <w:noProof/>
                   </w:rPr>
@@ -2464,7 +2464,7 @@
             </w:p>
             <w:p>
               <w:pPr>
-                <w:pStyle w:val="Sommario2"/>
+                <w:pStyle w:val="TOC2"/>
                 <w:tabs>
                   <w:tab w:val="right" w:leader="dot" w:pos="9628"/>
                 </w:tabs>
@@ -2477,7 +2477,7 @@
               <w:hyperlink w:anchor="_Toc138078678" w:history="1">
                 <w:r>
                   <w:rPr>
-                    <w:rStyle w:val="Collegamentoipertestuale"/>
+                    <w:rStyle w:val="Hyperlink"/>
                     <w:rFonts w:ascii="Avenir Next LT Pro Light" w:hAnsi="Avenir Next LT Pro Light"/>
                     <w:noProof/>
                   </w:rPr>
@@ -2542,7 +2542,7 @@
             </w:p>
             <w:p>
               <w:pPr>
-                <w:pStyle w:val="Sommario2"/>
+                <w:pStyle w:val="TOC2"/>
                 <w:tabs>
                   <w:tab w:val="right" w:leader="dot" w:pos="9628"/>
                 </w:tabs>
@@ -2555,7 +2555,7 @@
               <w:hyperlink w:anchor="_Toc138078679" w:history="1">
                 <w:r>
                   <w:rPr>
-                    <w:rStyle w:val="Collegamentoipertestuale"/>
+                    <w:rStyle w:val="Hyperlink"/>
                     <w:rFonts w:ascii="Avenir Next LT Pro Light" w:hAnsi="Avenir Next LT Pro Light"/>
                     <w:noProof/>
                   </w:rPr>
@@ -2620,7 +2620,7 @@
             </w:p>
             <w:p>
               <w:pPr>
-                <w:pStyle w:val="Sommario2"/>
+                <w:pStyle w:val="TOC2"/>
                 <w:tabs>
                   <w:tab w:val="right" w:leader="dot" w:pos="9628"/>
                 </w:tabs>
@@ -2633,7 +2633,7 @@
               <w:hyperlink w:anchor="_Toc138078680" w:history="1">
                 <w:r>
                   <w:rPr>
-                    <w:rStyle w:val="Collegamentoipertestuale"/>
+                    <w:rStyle w:val="Hyperlink"/>
                     <w:rFonts w:ascii="Avenir Next LT Pro Light" w:hAnsi="Avenir Next LT Pro Light"/>
                     <w:noProof/>
                   </w:rPr>
@@ -2698,7 +2698,7 @@
             </w:p>
             <w:p>
               <w:pPr>
-                <w:pStyle w:val="Sommario2"/>
+                <w:pStyle w:val="TOC2"/>
                 <w:tabs>
                   <w:tab w:val="right" w:leader="dot" w:pos="9628"/>
                 </w:tabs>
@@ -2711,7 +2711,7 @@
               <w:hyperlink w:anchor="_Toc138078681" w:history="1">
                 <w:r>
                   <w:rPr>
-                    <w:rStyle w:val="Collegamentoipertestuale"/>
+                    <w:rStyle w:val="Hyperlink"/>
                     <w:rFonts w:ascii="Avenir Next LT Pro Light" w:hAnsi="Avenir Next LT Pro Light"/>
                     <w:noProof/>
                   </w:rPr>
@@ -2776,7 +2776,7 @@
             </w:p>
             <w:p>
               <w:pPr>
-                <w:pStyle w:val="Sommario1"/>
+                <w:pStyle w:val="TOC1"/>
                 <w:tabs>
                   <w:tab w:val="right" w:leader="dot" w:pos="9628"/>
                 </w:tabs>
@@ -2789,7 +2789,7 @@
               <w:hyperlink w:anchor="_Toc138078682" w:history="1">
                 <w:r>
                   <w:rPr>
-                    <w:rStyle w:val="Collegamentoipertestuale"/>
+                    <w:rStyle w:val="Hyperlink"/>
                     <w:rFonts w:ascii="Avenir Next LT Pro Light" w:hAnsi="Avenir Next LT Pro Light"/>
                     <w:noProof/>
                   </w:rPr>
@@ -2854,7 +2854,7 @@
             </w:p>
             <w:p>
               <w:pPr>
-                <w:pStyle w:val="Sommario2"/>
+                <w:pStyle w:val="TOC2"/>
                 <w:tabs>
                   <w:tab w:val="right" w:leader="dot" w:pos="9628"/>
                 </w:tabs>
@@ -2867,7 +2867,7 @@
               <w:hyperlink w:anchor="_Toc138078683" w:history="1">
                 <w:r>
                   <w:rPr>
-                    <w:rStyle w:val="Collegamentoipertestuale"/>
+                    <w:rStyle w:val="Hyperlink"/>
                     <w:rFonts w:ascii="Avenir Next LT Pro Light" w:hAnsi="Avenir Next LT Pro Light"/>
                     <w:noProof/>
                     <w:lang w:val="es-ES"/>
@@ -2933,7 +2933,7 @@
             </w:p>
             <w:p>
               <w:pPr>
-                <w:pStyle w:val="Sommario3"/>
+                <w:pStyle w:val="TOC3"/>
                 <w:tabs>
                   <w:tab w:val="right" w:leader="dot" w:pos="9628"/>
                 </w:tabs>
@@ -2946,7 +2946,7 @@
               <w:hyperlink w:anchor="_Toc138078684" w:history="1">
                 <w:r>
                   <w:rPr>
-                    <w:rStyle w:val="Collegamentoipertestuale"/>
+                    <w:rStyle w:val="Hyperlink"/>
                     <w:rFonts w:ascii="Avenir Next LT Pro Light" w:hAnsi="Avenir Next LT Pro Light"/>
                     <w:noProof/>
                   </w:rPr>
@@ -3011,7 +3011,7 @@
             </w:p>
             <w:p>
               <w:pPr>
-                <w:pStyle w:val="Sommario2"/>
+                <w:pStyle w:val="TOC2"/>
                 <w:tabs>
                   <w:tab w:val="right" w:leader="dot" w:pos="9628"/>
                 </w:tabs>
@@ -3024,7 +3024,7 @@
               <w:hyperlink w:anchor="_Toc138078685" w:history="1">
                 <w:r>
                   <w:rPr>
-                    <w:rStyle w:val="Collegamentoipertestuale"/>
+                    <w:rStyle w:val="Hyperlink"/>
                     <w:rFonts w:ascii="Avenir Next LT Pro Light" w:hAnsi="Avenir Next LT Pro Light"/>
                     <w:noProof/>
                   </w:rPr>
@@ -3089,7 +3089,7 @@
             </w:p>
             <w:p>
               <w:pPr>
-                <w:pStyle w:val="Sommario3"/>
+                <w:pStyle w:val="TOC3"/>
                 <w:tabs>
                   <w:tab w:val="right" w:leader="dot" w:pos="9628"/>
                 </w:tabs>
@@ -3102,7 +3102,7 @@
               <w:hyperlink w:anchor="_Toc138078686" w:history="1">
                 <w:r>
                   <w:rPr>
-                    <w:rStyle w:val="Collegamentoipertestuale"/>
+                    <w:rStyle w:val="Hyperlink"/>
                     <w:rFonts w:ascii="Avenir Next LT Pro Light" w:hAnsi="Avenir Next LT Pro Light"/>
                     <w:noProof/>
                   </w:rPr>
@@ -3167,7 +3167,7 @@
             </w:p>
             <w:p>
               <w:pPr>
-                <w:pStyle w:val="Sommario2"/>
+                <w:pStyle w:val="TOC2"/>
                 <w:tabs>
                   <w:tab w:val="right" w:leader="dot" w:pos="9628"/>
                 </w:tabs>
@@ -3180,7 +3180,7 @@
               <w:hyperlink w:anchor="_Toc138078687" w:history="1">
                 <w:r>
                   <w:rPr>
-                    <w:rStyle w:val="Collegamentoipertestuale"/>
+                    <w:rStyle w:val="Hyperlink"/>
                     <w:rFonts w:ascii="Avenir Next LT Pro Light" w:hAnsi="Avenir Next LT Pro Light"/>
                     <w:noProof/>
                   </w:rPr>
@@ -3245,7 +3245,7 @@
             </w:p>
             <w:p>
               <w:pPr>
-                <w:pStyle w:val="Sommario3"/>
+                <w:pStyle w:val="TOC3"/>
                 <w:tabs>
                   <w:tab w:val="right" w:leader="dot" w:pos="9628"/>
                 </w:tabs>
@@ -3258,7 +3258,7 @@
               <w:hyperlink w:anchor="_Toc138078688" w:history="1">
                 <w:r>
                   <w:rPr>
-                    <w:rStyle w:val="Collegamentoipertestuale"/>
+                    <w:rStyle w:val="Hyperlink"/>
                     <w:rFonts w:ascii="Avenir Next LT Pro Light" w:hAnsi="Avenir Next LT Pro Light"/>
                     <w:noProof/>
                   </w:rPr>
@@ -3323,7 +3323,7 @@
             </w:p>
             <w:p>
               <w:pPr>
-                <w:pStyle w:val="Sommario2"/>
+                <w:pStyle w:val="TOC2"/>
                 <w:tabs>
                   <w:tab w:val="right" w:leader="dot" w:pos="9628"/>
                 </w:tabs>
@@ -3336,7 +3336,7 @@
               <w:hyperlink w:anchor="_Toc138078689" w:history="1">
                 <w:r>
                   <w:rPr>
-                    <w:rStyle w:val="Collegamentoipertestuale"/>
+                    <w:rStyle w:val="Hyperlink"/>
                     <w:rFonts w:ascii="Avenir Next LT Pro Light" w:hAnsi="Avenir Next LT Pro Light"/>
                     <w:noProof/>
                   </w:rPr>
@@ -3401,7 +3401,7 @@
             </w:p>
             <w:p>
               <w:pPr>
-                <w:pStyle w:val="Sommario3"/>
+                <w:pStyle w:val="TOC3"/>
                 <w:tabs>
                   <w:tab w:val="right" w:leader="dot" w:pos="9628"/>
                 </w:tabs>
@@ -3414,7 +3414,7 @@
               <w:hyperlink w:anchor="_Toc138078690" w:history="1">
                 <w:r>
                   <w:rPr>
-                    <w:rStyle w:val="Collegamentoipertestuale"/>
+                    <w:rStyle w:val="Hyperlink"/>
                     <w:rFonts w:ascii="Avenir Next LT Pro Light" w:hAnsi="Avenir Next LT Pro Light"/>
                     <w:noProof/>
                   </w:rPr>
@@ -3479,7 +3479,7 @@
             </w:p>
             <w:p>
               <w:pPr>
-                <w:pStyle w:val="Sommario2"/>
+                <w:pStyle w:val="TOC2"/>
                 <w:tabs>
                   <w:tab w:val="right" w:leader="dot" w:pos="9628"/>
                 </w:tabs>
@@ -3492,7 +3492,7 @@
               <w:hyperlink w:anchor="_Toc138078691" w:history="1">
                 <w:r>
                   <w:rPr>
-                    <w:rStyle w:val="Collegamentoipertestuale"/>
+                    <w:rStyle w:val="Hyperlink"/>
                     <w:rFonts w:ascii="Avenir Next LT Pro Light" w:hAnsi="Avenir Next LT Pro Light"/>
                     <w:noProof/>
                   </w:rPr>
@@ -3557,7 +3557,7 @@
             </w:p>
             <w:p>
               <w:pPr>
-                <w:pStyle w:val="Sommario3"/>
+                <w:pStyle w:val="TOC3"/>
                 <w:tabs>
                   <w:tab w:val="right" w:leader="dot" w:pos="9628"/>
                 </w:tabs>
@@ -3570,7 +3570,7 @@
               <w:hyperlink w:anchor="_Toc138078692" w:history="1">
                 <w:r>
                   <w:rPr>
-                    <w:rStyle w:val="Collegamentoipertestuale"/>
+                    <w:rStyle w:val="Hyperlink"/>
                     <w:rFonts w:ascii="Avenir Next LT Pro Light" w:hAnsi="Avenir Next LT Pro Light"/>
                     <w:noProof/>
                   </w:rPr>
@@ -3635,7 +3635,7 @@
             </w:p>
             <w:p>
               <w:pPr>
-                <w:pStyle w:val="Sommario2"/>
+                <w:pStyle w:val="TOC2"/>
                 <w:tabs>
                   <w:tab w:val="right" w:leader="dot" w:pos="9628"/>
                 </w:tabs>
@@ -3648,7 +3648,7 @@
               <w:hyperlink w:anchor="_Toc138078693" w:history="1">
                 <w:r>
                   <w:rPr>
-                    <w:rStyle w:val="Collegamentoipertestuale"/>
+                    <w:rStyle w:val="Hyperlink"/>
                     <w:rFonts w:ascii="Avenir Next LT Pro Light" w:hAnsi="Avenir Next LT Pro Light"/>
                     <w:noProof/>
                   </w:rPr>
@@ -3713,7 +3713,7 @@
             </w:p>
             <w:p>
               <w:pPr>
-                <w:pStyle w:val="Sommario3"/>
+                <w:pStyle w:val="TOC3"/>
                 <w:tabs>
                   <w:tab w:val="right" w:leader="dot" w:pos="9628"/>
                 </w:tabs>
@@ -3726,7 +3726,7 @@
               <w:hyperlink w:anchor="_Toc138078694" w:history="1">
                 <w:r>
                   <w:rPr>
-                    <w:rStyle w:val="Collegamentoipertestuale"/>
+                    <w:rStyle w:val="Hyperlink"/>
                     <w:rFonts w:ascii="Avenir Next LT Pro Light" w:hAnsi="Avenir Next LT Pro Light"/>
                     <w:noProof/>
                   </w:rPr>
@@ -3791,7 +3791,7 @@
             </w:p>
             <w:p>
               <w:pPr>
-                <w:pStyle w:val="Sommario2"/>
+                <w:pStyle w:val="TOC2"/>
                 <w:tabs>
                   <w:tab w:val="right" w:leader="dot" w:pos="9628"/>
                 </w:tabs>
@@ -3804,7 +3804,7 @@
               <w:hyperlink w:anchor="_Toc138078695" w:history="1">
                 <w:r>
                   <w:rPr>
-                    <w:rStyle w:val="Collegamentoipertestuale"/>
+                    <w:rStyle w:val="Hyperlink"/>
                     <w:rFonts w:ascii="Avenir Next LT Pro Light" w:hAnsi="Avenir Next LT Pro Light"/>
                     <w:noProof/>
                   </w:rPr>
@@ -3869,7 +3869,7 @@
             </w:p>
             <w:p>
               <w:pPr>
-                <w:pStyle w:val="Sommario3"/>
+                <w:pStyle w:val="TOC3"/>
                 <w:tabs>
                   <w:tab w:val="right" w:leader="dot" w:pos="9628"/>
                 </w:tabs>
@@ -3882,7 +3882,7 @@
               <w:hyperlink w:anchor="_Toc138078696" w:history="1">
                 <w:r>
                   <w:rPr>
-                    <w:rStyle w:val="Collegamentoipertestuale"/>
+                    <w:rStyle w:val="Hyperlink"/>
                     <w:rFonts w:ascii="Avenir Next LT Pro Light" w:hAnsi="Avenir Next LT Pro Light"/>
                     <w:noProof/>
                   </w:rPr>
@@ -3947,7 +3947,7 @@
             </w:p>
             <w:p>
               <w:pPr>
-                <w:pStyle w:val="Sommario1"/>
+                <w:pStyle w:val="TOC1"/>
                 <w:tabs>
                   <w:tab w:val="right" w:leader="dot" w:pos="9628"/>
                 </w:tabs>
@@ -3960,7 +3960,7 @@
               <w:hyperlink w:anchor="_Toc138078697" w:history="1">
                 <w:r>
                   <w:rPr>
-                    <w:rStyle w:val="Collegamentoipertestuale"/>
+                    <w:rStyle w:val="Hyperlink"/>
                     <w:rFonts w:ascii="Avenir Next LT Pro Light" w:hAnsi="Avenir Next LT Pro Light"/>
                     <w:noProof/>
                   </w:rPr>
@@ -4040,7 +4040,7 @@
         </w:sdt>
         <w:p>
           <w:pPr>
-            <w:pStyle w:val="Titolo1"/>
+            <w:pStyle w:val="Heading1"/>
             <w:jc w:val="both"/>
           </w:pPr>
           <w:bookmarkStart w:id="0" w:name="_Toc138078666"/>
@@ -4218,7 +4218,7 @@
     </w:sdt>
     <w:p>
       <w:pPr>
-        <w:pStyle w:val="Titolo2"/>
+        <w:pStyle w:val="Heading2"/>
         <w:jc w:val="both"/>
       </w:pPr>
       <w:bookmarkStart w:id="1" w:name="_Toc138078667"/>
@@ -4229,7 +4229,7 @@
     </w:p>
     <w:p>
       <w:pPr>
-        <w:pStyle w:val="Titolo3"/>
+        <w:pStyle w:val="Heading3"/>
         <w:jc w:val="both"/>
       </w:pPr>
       <w:bookmarkStart w:id="2" w:name="_Toc138078668"/>
@@ -4314,7 +4314,7 @@
     </w:p>
     <w:p>
       <w:pPr>
-        <w:pStyle w:val="Titolo3"/>
+        <w:pStyle w:val="Heading3"/>
         <w:jc w:val="both"/>
       </w:pPr>
       <w:bookmarkStart w:id="3" w:name="_Toc138078669"/>
@@ -4468,7 +4468,7 @@
     </w:p>
     <w:p>
       <w:pPr>
-        <w:pStyle w:val="Titolo2"/>
+        <w:pStyle w:val="Heading2"/>
         <w:jc w:val="both"/>
       </w:pPr>
       <w:bookmarkStart w:id="4" w:name="_Toc138078670"/>
@@ -4600,7 +4600,7 @@
     </w:p>
     <w:p>
       <w:pPr>
-        <w:pStyle w:val="Titolo3"/>
+        <w:pStyle w:val="Heading3"/>
         <w:jc w:val="both"/>
       </w:pPr>
       <w:bookmarkStart w:id="5" w:name="_Toc138078671"/>
@@ -4611,7 +4611,7 @@
     </w:p>
     <w:p>
       <w:pPr>
-        <w:pStyle w:val="Paragrafoelenco"/>
+        <w:pStyle w:val="ListParagraph"/>
         <w:numPr>
           <w:ilvl w:val="0"/>
           <w:numId w:val="3"/>
@@ -4630,7 +4630,7 @@
     </w:p>
     <w:p>
       <w:pPr>
-        <w:pStyle w:val="Paragrafoelenco"/>
+        <w:pStyle w:val="ListParagraph"/>
         <w:numPr>
           <w:ilvl w:val="0"/>
           <w:numId w:val="3"/>
@@ -4649,7 +4649,7 @@
     </w:p>
     <w:p>
       <w:pPr>
-        <w:pStyle w:val="Paragrafoelenco"/>
+        <w:pStyle w:val="ListParagraph"/>
         <w:numPr>
           <w:ilvl w:val="0"/>
           <w:numId w:val="3"/>
@@ -4680,7 +4680,7 @@
     </w:p>
     <w:p>
       <w:pPr>
-        <w:pStyle w:val="Paragrafoelenco"/>
+        <w:pStyle w:val="ListParagraph"/>
         <w:numPr>
           <w:ilvl w:val="0"/>
           <w:numId w:val="3"/>
@@ -4699,7 +4699,7 @@
     </w:p>
     <w:p>
       <w:pPr>
-        <w:pStyle w:val="Paragrafoelenco"/>
+        <w:pStyle w:val="ListParagraph"/>
         <w:numPr>
           <w:ilvl w:val="0"/>
           <w:numId w:val="3"/>
@@ -4718,7 +4718,7 @@
     </w:p>
     <w:p>
       <w:pPr>
-        <w:pStyle w:val="Paragrafoelenco"/>
+        <w:pStyle w:val="ListParagraph"/>
         <w:numPr>
           <w:ilvl w:val="0"/>
           <w:numId w:val="3"/>
@@ -4737,7 +4737,7 @@
     </w:p>
     <w:p>
       <w:pPr>
-        <w:pStyle w:val="Titolo3"/>
+        <w:pStyle w:val="Heading3"/>
         <w:jc w:val="both"/>
       </w:pPr>
       <w:bookmarkStart w:id="6" w:name="_Toc138078672"/>
@@ -4751,7 +4751,7 @@
     </w:p>
     <w:p>
       <w:pPr>
-        <w:pStyle w:val="Paragrafoelenco"/>
+        <w:pStyle w:val="ListParagraph"/>
         <w:numPr>
           <w:ilvl w:val="0"/>
           <w:numId w:val="3"/>
@@ -4776,7 +4776,7 @@
     </w:p>
     <w:p>
       <w:pPr>
-        <w:pStyle w:val="Paragrafoelenco"/>
+        <w:pStyle w:val="ListParagraph"/>
         <w:numPr>
           <w:ilvl w:val="0"/>
           <w:numId w:val="3"/>
@@ -4795,7 +4795,7 @@
     </w:p>
     <w:p>
       <w:pPr>
-        <w:pStyle w:val="Paragrafoelenco"/>
+        <w:pStyle w:val="ListParagraph"/>
         <w:numPr>
           <w:ilvl w:val="0"/>
           <w:numId w:val="3"/>
@@ -4814,7 +4814,7 @@
     </w:p>
     <w:p>
       <w:pPr>
-        <w:pStyle w:val="Paragrafoelenco"/>
+        <w:pStyle w:val="ListParagraph"/>
         <w:numPr>
           <w:ilvl w:val="0"/>
           <w:numId w:val="3"/>
@@ -4833,7 +4833,7 @@
     </w:p>
     <w:p>
       <w:pPr>
-        <w:pStyle w:val="Paragrafoelenco"/>
+        <w:pStyle w:val="ListParagraph"/>
         <w:numPr>
           <w:ilvl w:val="0"/>
           <w:numId w:val="3"/>
@@ -4852,7 +4852,7 @@
     </w:p>
     <w:p>
       <w:pPr>
-        <w:pStyle w:val="Paragrafoelenco"/>
+        <w:pStyle w:val="ListParagraph"/>
         <w:numPr>
           <w:ilvl w:val="0"/>
           <w:numId w:val="3"/>
@@ -4872,7 +4872,7 @@
     </w:p>
     <w:p>
       <w:pPr>
-        <w:pStyle w:val="Paragrafoelenco"/>
+        <w:pStyle w:val="ListParagraph"/>
         <w:numPr>
           <w:ilvl w:val="0"/>
           <w:numId w:val="3"/>
@@ -4935,7 +4935,7 @@
     </w:p>
     <w:p>
       <w:pPr>
-        <w:pStyle w:val="Titolo1"/>
+        <w:pStyle w:val="Heading1"/>
         <w:jc w:val="both"/>
       </w:pPr>
       <w:bookmarkStart w:id="7" w:name="_Toc138078673"/>
@@ -4952,7 +4952,7 @@
     </w:p>
     <w:p>
       <w:pPr>
-        <w:pStyle w:val="Titolo2"/>
+        <w:pStyle w:val="Heading2"/>
         <w:jc w:val="both"/>
       </w:pPr>
       <w:bookmarkStart w:id="8" w:name="_Toc138078674"/>
@@ -4989,7 +4989,7 @@
     </w:p>
     <w:p>
       <w:pPr>
-        <w:pStyle w:val="Titolo3"/>
+        <w:pStyle w:val="Heading3"/>
         <w:jc w:val="both"/>
       </w:pPr>
       <w:bookmarkStart w:id="9" w:name="_Toc138078675"/>
@@ -5091,7 +5091,7 @@
     </w:p>
     <w:tbl>
       <w:tblPr>
-        <w:tblStyle w:val="Grigliatabella"/>
+        <w:tblStyle w:val="TableGrid"/>
         <w:tblW w:w="0" w:type="auto"/>
         <w:tblBorders>
           <w:top w:val="none" w:sz="0" w:space="0" w:color="auto"/>
@@ -5262,6 +5262,12 @@
               </w:rPr>
               <w:t>File su cui sono presenti i dati di accesso delle persone registrate, ogni utente sarà associato ad un operatore</w:t>
             </w:r>
+            <w:r>
+              <w:rPr>
+                <w:rFonts w:ascii="Avenir Next LT Pro Light" w:hAnsi="Avenir Next LT Pro Light"/>
+              </w:rPr>
+              <w:t xml:space="preserve"> ed ad una stazione metereologica.</w:t>
+            </w:r>
           </w:p>
         </w:tc>
       </w:tr>
@@ -5493,6 +5499,12 @@
               </w:rPr>
               <w:t>File in cui sono presenti le previsioni inserite dagli operatori</w:t>
             </w:r>
+            <w:r>
+              <w:rPr>
+                <w:rFonts w:ascii="Avenir Next LT Pro Light" w:hAnsi="Avenir Next LT Pro Light"/>
+              </w:rPr>
+              <w:t xml:space="preserve"> relative ad una area d’interesse.</w:t>
+            </w:r>
           </w:p>
         </w:tc>
       </w:tr>
@@ -5646,6 +5658,12 @@
                 <w:rFonts w:ascii="Avenir Next LT Pro Light" w:hAnsi="Avenir Next LT Pro Light"/>
               </w:rPr>
               <w:t>File in cui sono presenti tutte le nazioni</w:t>
+            </w:r>
+            <w:r>
+              <w:rPr>
+                <w:rFonts w:ascii="Avenir Next LT Pro Light" w:hAnsi="Avenir Next LT Pro Light"/>
+              </w:rPr>
+              <w:t xml:space="preserve"> e i relativi codici delle nazioni.</w:t>
             </w:r>
           </w:p>
         </w:tc>
@@ -5713,7 +5731,7 @@
     </w:p>
     <w:p>
       <w:pPr>
-        <w:pStyle w:val="Titolo3"/>
+        <w:pStyle w:val="Heading3"/>
       </w:pPr>
       <w:bookmarkStart w:id="10" w:name="_Toc138078676"/>
       <w:r>
@@ -5724,7 +5742,7 @@
     </w:p>
     <w:tbl>
       <w:tblPr>
-        <w:tblStyle w:val="Grigliatabella"/>
+        <w:tblStyle w:val="TableGrid"/>
         <w:tblW w:w="11057" w:type="dxa"/>
         <w:tblInd w:w="-709" w:type="dxa"/>
         <w:tblBorders>
@@ -5874,7 +5892,13 @@
               <w:rPr>
                 <w:rFonts w:ascii="Avenir Next LT Pro Light" w:hAnsi="Avenir Next LT Pro Light"/>
               </w:rPr>
-              <w:t>Integer geoname_id:</w:t>
+              <w:t>Integer geoname_id</w:t>
+            </w:r>
+            <w:r>
+              <w:rPr>
+                <w:rFonts w:ascii="Avenir Next LT Pro Light" w:hAnsi="Avenir Next LT Pro Light"/>
+              </w:rPr>
+              <w:t>,</w:t>
             </w:r>
           </w:p>
           <w:p>
@@ -6192,6 +6216,12 @@
               </w:rPr>
               <w:t>String citta</w:t>
             </w:r>
+            <w:r>
+              <w:rPr>
+                <w:rFonts w:ascii="Avenir Next LT Pro Light" w:hAnsi="Avenir Next LT Pro Light"/>
+              </w:rPr>
+              <w:t>,</w:t>
+            </w:r>
           </w:p>
           <w:p>
             <w:pPr>
@@ -6205,6 +6235,12 @@
               </w:rPr>
               <w:t>JCoordinate coordinata</w:t>
             </w:r>
+            <w:r>
+              <w:rPr>
+                <w:rFonts w:ascii="Avenir Next LT Pro Light" w:hAnsi="Avenir Next LT Pro Light"/>
+              </w:rPr>
+              <w:t>,</w:t>
+            </w:r>
           </w:p>
           <w:p>
             <w:pPr>
@@ -6217,6 +6253,12 @@
                 <w:rFonts w:ascii="Avenir Next LT Pro Light" w:hAnsi="Avenir Next LT Pro Light"/>
               </w:rPr>
               <w:t>Integer Distanza</w:t>
+            </w:r>
+            <w:r>
+              <w:rPr>
+                <w:rFonts w:ascii="Avenir Next LT Pro Light" w:hAnsi="Avenir Next LT Pro Light"/>
+              </w:rPr>
+              <w:t>,</w:t>
             </w:r>
           </w:p>
         </w:tc>
@@ -6325,6 +6367,12 @@
               </w:rPr>
               <w:t>String codice_operatore</w:t>
             </w:r>
+            <w:r>
+              <w:rPr>
+                <w:rFonts w:ascii="Avenir Next LT Pro Light" w:hAnsi="Avenir Next LT Pro Light"/>
+              </w:rPr>
+              <w:t>,</w:t>
+            </w:r>
           </w:p>
         </w:tc>
         <w:tc>
@@ -6420,6 +6468,12 @@
               </w:rPr>
               <w:t>Integer id_area</w:t>
             </w:r>
+            <w:r>
+              <w:rPr>
+                <w:rFonts w:ascii="Avenir Next LT Pro Light" w:hAnsi="Avenir Next LT Pro Light"/>
+              </w:rPr>
+              <w:t>,</w:t>
+            </w:r>
           </w:p>
         </w:tc>
         <w:tc>
@@ -6517,20 +6571,34 @@
               </w:rPr>
               <w:t>Integer id_area</w:t>
             </w:r>
-          </w:p>
-          <w:p>
-            <w:pPr>
+            <w:r>
               <w:rPr>
                 <w:rFonts w:ascii="Avenir Next LT Pro Light" w:hAnsi="Avenir Next LT Pro Light"/>
                 <w:lang w:val="en-GB"/>
               </w:rPr>
-            </w:pPr>
-            <w:r>
+              <w:t>,</w:t>
+            </w:r>
+          </w:p>
+          <w:p>
+            <w:pPr>
               <w:rPr>
                 <w:rFonts w:ascii="Avenir Next LT Pro Light" w:hAnsi="Avenir Next LT Pro Light"/>
                 <w:lang w:val="en-GB"/>
               </w:rPr>
+            </w:pPr>
+            <w:r>
+              <w:rPr>
+                <w:rFonts w:ascii="Avenir Next LT Pro Light" w:hAnsi="Avenir Next LT Pro Light"/>
+                <w:lang w:val="en-GB"/>
+              </w:rPr>
               <w:t>String strData</w:t>
+            </w:r>
+            <w:r>
+              <w:rPr>
+                <w:rFonts w:ascii="Avenir Next LT Pro Light" w:hAnsi="Avenir Next LT Pro Light"/>
+                <w:lang w:val="en-GB"/>
+              </w:rPr>
+              <w:t>,</w:t>
             </w:r>
           </w:p>
         </w:tc>
@@ -6740,6 +6808,12 @@
               </w:rPr>
               <w:t>String geoname_id</w:t>
             </w:r>
+            <w:r>
+              <w:rPr>
+                <w:rFonts w:ascii="Avenir Next LT Pro Light" w:hAnsi="Avenir Next LT Pro Light"/>
+              </w:rPr>
+              <w:t>,</w:t>
+            </w:r>
           </w:p>
           <w:p>
             <w:pPr>
@@ -6752,6 +6826,12 @@
                 <w:rFonts w:ascii="Avenir Next LT Pro Light" w:hAnsi="Avenir Next LT Pro Light"/>
               </w:rPr>
               <w:t>String citta</w:t>
+            </w:r>
+            <w:r>
+              <w:rPr>
+                <w:rFonts w:ascii="Avenir Next LT Pro Light" w:hAnsi="Avenir Next LT Pro Light"/>
+              </w:rPr>
+              <w:t>,</w:t>
             </w:r>
           </w:p>
           <w:p>
@@ -6767,6 +6847,12 @@
               <w:lastRenderedPageBreak/>
               <w:t>String cod_nazione</w:t>
             </w:r>
+            <w:r>
+              <w:rPr>
+                <w:rFonts w:ascii="Avenir Next LT Pro Light" w:hAnsi="Avenir Next LT Pro Light"/>
+              </w:rPr>
+              <w:t>,</w:t>
+            </w:r>
           </w:p>
           <w:p>
             <w:pPr>
@@ -6779,6 +6865,12 @@
                 <w:rFonts w:ascii="Avenir Next LT Pro Light" w:hAnsi="Avenir Next LT Pro Light"/>
               </w:rPr>
               <w:t>String coordinate</w:t>
+            </w:r>
+            <w:r>
+              <w:rPr>
+                <w:rFonts w:ascii="Avenir Next LT Pro Light" w:hAnsi="Avenir Next LT Pro Light"/>
+              </w:rPr>
+              <w:t>,</w:t>
             </w:r>
           </w:p>
         </w:tc>
@@ -6971,7 +7063,7 @@
               <w:rPr>
                 <w:rFonts w:ascii="Avenir Next LT Pro Light" w:hAnsi="Avenir Next LT Pro Light"/>
               </w:rPr>
-              <w:t>esisteUtente</w:t>
+              <w:t>getAllAreaInteresse</w:t>
             </w:r>
           </w:p>
         </w:tc>
@@ -6989,7 +7081,13 @@
               <w:rPr>
                 <w:rFonts w:ascii="Avenir Next LT Pro Light" w:hAnsi="Avenir Next LT Pro Light"/>
               </w:rPr>
-              <w:t>String username, String pass</w:t>
+              <w:t>int geoname_id</w:t>
+            </w:r>
+            <w:r>
+              <w:rPr>
+                <w:rFonts w:ascii="Avenir Next LT Pro Light" w:hAnsi="Avenir Next LT Pro Light"/>
+              </w:rPr>
+              <w:t>,</w:t>
             </w:r>
           </w:p>
         </w:tc>
@@ -7008,7 +7106,7 @@
               <w:rPr>
                 <w:rFonts w:ascii="Avenir Next LT Pro Light" w:hAnsi="Avenir Next LT Pro Light"/>
               </w:rPr>
-              <w:t>boolean</w:t>
+              <w:t>ArrayList&lt;JAreaInteresse&gt;</w:t>
             </w:r>
           </w:p>
         </w:tc>
@@ -7027,7 +7125,13 @@
               <w:rPr>
                 <w:rFonts w:ascii="Avenir Next LT Pro Light" w:hAnsi="Avenir Next LT Pro Light"/>
               </w:rPr>
-              <w:t>verifica se esiste un utente nel file degli utenti corrispondente al nome utente e alla password specificati</w:t>
+              <w:t xml:space="preserve">restituisce un elenco di oggetti JAreaInteresse corrispondenti a un determinato </w:t>
+            </w:r>
+            <w:r>
+              <w:rPr>
+                <w:rFonts w:ascii="Avenir Next LT Pro Light" w:hAnsi="Avenir Next LT Pro Light"/>
+              </w:rPr>
+              <w:t>geoname_id</w:t>
             </w:r>
           </w:p>
         </w:tc>
@@ -7046,13 +7150,7 @@
               <w:rPr>
                 <w:rFonts w:ascii="Avenir Next LT Pro Light" w:hAnsi="Avenir Next LT Pro Light"/>
               </w:rPr>
-              <w:t>O(n + m), dipende dalla dimensione del file degli utenti</w:t>
-            </w:r>
-            <w:r>
-              <w:rPr>
-                <w:rFonts w:ascii="Avenir Next LT Pro Light" w:hAnsi="Avenir Next LT Pro Light"/>
-              </w:rPr>
-              <w:t xml:space="preserve"> </w:t>
+              <w:t>O(n + m), dipende dalla dimensione del file delle aree di interesse</w:t>
             </w:r>
           </w:p>
         </w:tc>
@@ -7072,7 +7170,7 @@
               <w:rPr>
                 <w:rFonts w:ascii="Avenir Next LT Pro Light" w:hAnsi="Avenir Next LT Pro Light"/>
               </w:rPr>
-              <w:t>getAllAreaInteresse</w:t>
+              <w:t>getNazioni</w:t>
             </w:r>
           </w:p>
         </w:tc>
@@ -7090,7 +7188,7 @@
               <w:rPr>
                 <w:rFonts w:ascii="Avenir Next LT Pro Light" w:hAnsi="Avenir Next LT Pro Light"/>
               </w:rPr>
-              <w:t>int geoname_id</w:t>
+              <w:t>int id</w:t>
             </w:r>
           </w:p>
         </w:tc>
@@ -7109,7 +7207,7 @@
               <w:rPr>
                 <w:rFonts w:ascii="Avenir Next LT Pro Light" w:hAnsi="Avenir Next LT Pro Light"/>
               </w:rPr>
-              <w:t>ArrayList&lt;JAreaInteresse&gt;</w:t>
+              <w:t>ArrayList&lt;String[]&gt;</w:t>
             </w:r>
           </w:p>
         </w:tc>
@@ -7128,7 +7226,7 @@
               <w:rPr>
                 <w:rFonts w:ascii="Avenir Next LT Pro Light" w:hAnsi="Avenir Next LT Pro Light"/>
               </w:rPr>
-              <w:t>restituisce un elenco di oggetti JAreaInteresse corrispondenti a un determinato ID di Geoname</w:t>
+              <w:t>legge le linee da un file e crea una lista di array di stringhe rappresentanti le nazioni</w:t>
             </w:r>
           </w:p>
         </w:tc>
@@ -7147,7 +7245,7 @@
               <w:rPr>
                 <w:rFonts w:ascii="Avenir Next LT Pro Light" w:hAnsi="Avenir Next LT Pro Light"/>
               </w:rPr>
-              <w:t>O(n + m), dipende dalla dimensione del file delle aree di interesse</w:t>
+              <w:t>O(n + m), dipende dalla dimensione del file delle nazioni</w:t>
             </w:r>
           </w:p>
         </w:tc>
@@ -7167,7 +7265,7 @@
               <w:rPr>
                 <w:rFonts w:ascii="Avenir Next LT Pro Light" w:hAnsi="Avenir Next LT Pro Light"/>
               </w:rPr>
-              <w:t>getNazioni</w:t>
+              <w:t>getNomeStazioneByGeonameId</w:t>
             </w:r>
           </w:p>
         </w:tc>
@@ -7185,7 +7283,7 @@
               <w:rPr>
                 <w:rFonts w:ascii="Avenir Next LT Pro Light" w:hAnsi="Avenir Next LT Pro Light"/>
               </w:rPr>
-              <w:t>int id</w:t>
+              <w:t>String nome, String cognome</w:t>
             </w:r>
           </w:p>
         </w:tc>
@@ -7204,7 +7302,7 @@
               <w:rPr>
                 <w:rFonts w:ascii="Avenir Next LT Pro Light" w:hAnsi="Avenir Next LT Pro Light"/>
               </w:rPr>
-              <w:t>ArrayList&lt;String[]&gt;</w:t>
+              <w:t>String</w:t>
             </w:r>
           </w:p>
         </w:tc>
@@ -7223,102 +7321,13 @@
               <w:rPr>
                 <w:rFonts w:ascii="Avenir Next LT Pro Light" w:hAnsi="Avenir Next LT Pro Light"/>
               </w:rPr>
-              <w:t>legge le linee da un file e crea una lista di array di stringhe rappresentanti le nazioni</w:t>
-            </w:r>
-          </w:p>
-        </w:tc>
-        <w:tc>
-          <w:tcPr>
-            <w:tcW w:w="1843" w:type="dxa"/>
-          </w:tcPr>
-          <w:p>
-            <w:pPr>
-              <w:jc w:val="both"/>
-              <w:rPr>
-                <w:rFonts w:ascii="Avenir Next LT Pro Light" w:hAnsi="Avenir Next LT Pro Light"/>
-              </w:rPr>
-            </w:pPr>
-            <w:r>
-              <w:rPr>
-                <w:rFonts w:ascii="Avenir Next LT Pro Light" w:hAnsi="Avenir Next LT Pro Light"/>
-              </w:rPr>
-              <w:t>O(n + m), dipende dalla dimensione del file delle nazioni</w:t>
-            </w:r>
-          </w:p>
-        </w:tc>
-      </w:tr>
-      <w:tr>
-        <w:tc>
-          <w:tcPr>
-            <w:tcW w:w="3544" w:type="dxa"/>
-          </w:tcPr>
-          <w:p>
-            <w:pPr>
-              <w:rPr>
-                <w:rFonts w:ascii="Avenir Next LT Pro Light" w:hAnsi="Avenir Next LT Pro Light"/>
-              </w:rPr>
-            </w:pPr>
-            <w:r>
-              <w:rPr>
-                <w:rFonts w:ascii="Avenir Next LT Pro Light" w:hAnsi="Avenir Next LT Pro Light"/>
-              </w:rPr>
-              <w:t>getNomeStazioneByGeonameId</w:t>
-            </w:r>
-          </w:p>
-        </w:tc>
-        <w:tc>
-          <w:tcPr>
-            <w:tcW w:w="1701" w:type="dxa"/>
-          </w:tcPr>
-          <w:p>
-            <w:pPr>
-              <w:rPr>
-                <w:rFonts w:ascii="Avenir Next LT Pro Light" w:hAnsi="Avenir Next LT Pro Light"/>
-              </w:rPr>
-            </w:pPr>
-            <w:r>
-              <w:rPr>
-                <w:rFonts w:ascii="Avenir Next LT Pro Light" w:hAnsi="Avenir Next LT Pro Light"/>
-              </w:rPr>
-              <w:t>String nome, String cognome</w:t>
-            </w:r>
-          </w:p>
-        </w:tc>
-        <w:tc>
-          <w:tcPr>
-            <w:tcW w:w="1276" w:type="dxa"/>
-          </w:tcPr>
-          <w:p>
-            <w:pPr>
-              <w:jc w:val="both"/>
-              <w:rPr>
-                <w:rFonts w:ascii="Avenir Next LT Pro Light" w:hAnsi="Avenir Next LT Pro Light"/>
-              </w:rPr>
-            </w:pPr>
-            <w:r>
-              <w:rPr>
-                <w:rFonts w:ascii="Avenir Next LT Pro Light" w:hAnsi="Avenir Next LT Pro Light"/>
-              </w:rPr>
-              <w:t>String</w:t>
-            </w:r>
-          </w:p>
-        </w:tc>
-        <w:tc>
-          <w:tcPr>
-            <w:tcW w:w="2693" w:type="dxa"/>
-          </w:tcPr>
-          <w:p>
-            <w:pPr>
-              <w:jc w:val="both"/>
-              <w:rPr>
-                <w:rFonts w:ascii="Avenir Next LT Pro Light" w:hAnsi="Avenir Next LT Pro Light"/>
-              </w:rPr>
-            </w:pPr>
-            <w:r>
-              <w:rPr>
-                <w:rFonts w:ascii="Avenir Next LT Pro Light" w:hAnsi="Avenir Next LT Pro Light"/>
-              </w:rPr>
-              <w:t>restituisce il nome della stazione corrispondente a un determinato ID di Geoname</w:t>
+              <w:t xml:space="preserve">restituisce il nome della stazione corrispondente a un determinato </w:t>
+            </w:r>
+            <w:r>
+              <w:rPr>
+                <w:rFonts w:ascii="Avenir Next LT Pro Light" w:hAnsi="Avenir Next LT Pro Light"/>
+              </w:rPr>
+              <w:t>geoname_id</w:t>
             </w:r>
           </w:p>
         </w:tc>
@@ -7547,38 +7556,49 @@
     </w:tbl>
     <w:p>
       <w:pPr>
-        <w:pStyle w:val="Nessunaspaziatura"/>
+        <w:pStyle w:val="NoSpacing"/>
       </w:pPr>
     </w:p>
     <w:p>
       <w:pPr>
-        <w:pStyle w:val="Nessunaspaziatura"/>
+        <w:pStyle w:val="NoSpacing"/>
       </w:pPr>
     </w:p>
     <w:p>
       <w:pPr>
-        <w:pStyle w:val="Nessunaspaziatura"/>
+        <w:pStyle w:val="NoSpacing"/>
       </w:pPr>
     </w:p>
     <w:p>
       <w:pPr>
-        <w:pStyle w:val="Nessunaspaziatura"/>
+        <w:pStyle w:val="NoSpacing"/>
       </w:pPr>
     </w:p>
     <w:p>
       <w:pPr>
-        <w:pStyle w:val="Nessunaspaziatura"/>
+        <w:pStyle w:val="NoSpacing"/>
       </w:pPr>
     </w:p>
     <w:p/>
     <w:p>
       <w:pPr>
-        <w:pStyle w:val="Titolo2"/>
+        <w:pStyle w:val="Heading2"/>
         <w:jc w:val="both"/>
       </w:pPr>
       <w:bookmarkStart w:id="11" w:name="_Toc138078677"/>
-      <w:r>
-        <w:lastRenderedPageBreak/>
+    </w:p>
+    <w:p>
+      <w:pPr>
+        <w:pStyle w:val="Heading2"/>
+        <w:jc w:val="both"/>
+      </w:pPr>
+    </w:p>
+    <w:p>
+      <w:pPr>
+        <w:pStyle w:val="Heading2"/>
+        <w:jc w:val="both"/>
+      </w:pPr>
+      <w:r>
         <w:t>JAreaInteresse</w:t>
       </w:r>
       <w:bookmarkEnd w:id="11"/>
@@ -7628,7 +7648,7 @@
     </w:p>
     <w:tbl>
       <w:tblPr>
-        <w:tblStyle w:val="Grigliatabella"/>
+        <w:tblStyle w:val="TableGrid"/>
         <w:tblW w:w="0" w:type="auto"/>
         <w:tblBorders>
           <w:top w:val="none" w:sz="0" w:space="0" w:color="auto"/>
@@ -7927,10 +7947,46 @@
     </w:p>
     <w:p>
       <w:pPr>
-        <w:pStyle w:val="Titolo2"/>
+        <w:pStyle w:val="Heading2"/>
         <w:jc w:val="both"/>
       </w:pPr>
       <w:bookmarkStart w:id="12" w:name="_Toc138078678"/>
+    </w:p>
+    <w:p>
+      <w:pPr>
+        <w:pStyle w:val="Heading2"/>
+        <w:jc w:val="both"/>
+      </w:pPr>
+    </w:p>
+    <w:p>
+      <w:pPr>
+        <w:pStyle w:val="Heading2"/>
+        <w:jc w:val="both"/>
+      </w:pPr>
+    </w:p>
+    <w:p>
+      <w:pPr>
+        <w:pStyle w:val="Heading2"/>
+        <w:jc w:val="both"/>
+      </w:pPr>
+    </w:p>
+    <w:p>
+      <w:pPr>
+        <w:pStyle w:val="Heading2"/>
+        <w:jc w:val="both"/>
+      </w:pPr>
+    </w:p>
+    <w:p>
+      <w:pPr>
+        <w:pStyle w:val="Heading2"/>
+        <w:jc w:val="both"/>
+      </w:pPr>
+    </w:p>
+    <w:p>
+      <w:pPr>
+        <w:pStyle w:val="Heading2"/>
+        <w:jc w:val="both"/>
+      </w:pPr>
       <w:r>
         <w:t>JCoordinate</w:t>
       </w:r>
@@ -7971,7 +8027,7 @@
     </w:p>
     <w:tbl>
       <w:tblPr>
-        <w:tblStyle w:val="Grigliatabella"/>
+        <w:tblStyle w:val="TableGrid"/>
         <w:tblW w:w="0" w:type="auto"/>
         <w:tblBorders>
           <w:top w:val="none" w:sz="0" w:space="0" w:color="auto"/>
@@ -8166,7 +8222,19 @@
               <w:rPr>
                 <w:rFonts w:ascii="Avenir Next LT Pro Light" w:hAnsi="Avenir Next LT Pro Light"/>
               </w:rPr>
-              <w:t>Coordinata geografica che indica la distanza dal meridiano di Greenwhic al punto in cui ti trovi</w:t>
+              <w:t xml:space="preserve">Coordinata geografica che indica la distanza dal meridiano di </w:t>
+            </w:r>
+            <w:r>
+              <w:rPr>
+                <w:rFonts w:ascii="Avenir Next LT Pro Light" w:hAnsi="Avenir Next LT Pro Light"/>
+              </w:rPr>
+              <w:t>Greenwich</w:t>
+            </w:r>
+            <w:r>
+              <w:rPr>
+                <w:rFonts w:ascii="Avenir Next LT Pro Light" w:hAnsi="Avenir Next LT Pro Light"/>
+              </w:rPr>
+              <w:t xml:space="preserve"> al punto in cui ti trovi</w:t>
             </w:r>
           </w:p>
         </w:tc>
@@ -8190,12 +8258,13 @@
         <w:rPr>
           <w:rFonts w:ascii="Avenir Next LT Pro Light" w:hAnsi="Avenir Next LT Pro Light"/>
         </w:rPr>
+        <w:lastRenderedPageBreak/>
         <w:t>I metodi principali della classe sono</w:t>
       </w:r>
     </w:p>
     <w:tbl>
       <w:tblPr>
-        <w:tblStyle w:val="Grigliatabella"/>
+        <w:tblStyle w:val="TableGrid"/>
         <w:tblW w:w="0" w:type="auto"/>
         <w:tblBorders>
           <w:top w:val="none" w:sz="0" w:space="0" w:color="auto"/>
@@ -8584,12 +8653,11 @@
     </w:p>
     <w:p>
       <w:pPr>
-        <w:pStyle w:val="Titolo2"/>
+        <w:pStyle w:val="Heading2"/>
         <w:jc w:val="both"/>
       </w:pPr>
       <w:bookmarkStart w:id="13" w:name="_Toc138078679"/>
       <w:r>
-        <w:lastRenderedPageBreak/>
         <w:t>JLuogo</w:t>
       </w:r>
       <w:bookmarkEnd w:id="13"/>
@@ -8654,7 +8722,7 @@
     </w:p>
     <w:tbl>
       <w:tblPr>
-        <w:tblStyle w:val="Grigliatabella"/>
+        <w:tblStyle w:val="TableGrid"/>
         <w:tblW w:w="0" w:type="auto"/>
         <w:tblBorders>
           <w:top w:val="none" w:sz="0" w:space="0" w:color="auto"/>
@@ -9031,7 +9099,19 @@
               <w:rPr>
                 <w:rFonts w:ascii="Avenir Next LT Pro Light" w:hAnsi="Avenir Next LT Pro Light"/>
               </w:rPr>
-              <w:t>Coordinate dove si trova la stazione metereologica</w:t>
+              <w:t xml:space="preserve">Coordinate </w:t>
+            </w:r>
+            <w:r>
+              <w:rPr>
+                <w:rFonts w:ascii="Avenir Next LT Pro Light" w:hAnsi="Avenir Next LT Pro Light"/>
+              </w:rPr>
+              <w:t xml:space="preserve">della città </w:t>
+            </w:r>
+            <w:r>
+              <w:rPr>
+                <w:rFonts w:ascii="Avenir Next LT Pro Light" w:hAnsi="Avenir Next LT Pro Light"/>
+              </w:rPr>
+              <w:t>dove si trova la stazione metereologica</w:t>
             </w:r>
           </w:p>
         </w:tc>
@@ -9044,19 +9124,33 @@
           <w:rFonts w:ascii="Avenir Next LT Pro Light" w:hAnsi="Avenir Next LT Pro Light"/>
         </w:rPr>
       </w:pPr>
-      <w:r>
-        <w:rPr>
-          <w:rFonts w:ascii="Avenir Next LT Pro Light" w:hAnsi="Avenir Next LT Pro Light"/>
-        </w:rPr>
-        <w:t>Nella classe non sono presenti metodi particolari oltre i classici operatori, get/set e il toString.</w:t>
-      </w:r>
     </w:p>
     <w:p>
       <w:pPr>
-        <w:pStyle w:val="Titolo2"/>
         <w:jc w:val="both"/>
+        <w:rPr>
+          <w:rFonts w:ascii="Avenir Next LT Pro Light" w:hAnsi="Avenir Next LT Pro Light"/>
+        </w:rPr>
+      </w:pPr>
+      <w:r>
+        <w:rPr>
+          <w:rFonts w:ascii="Avenir Next LT Pro Light" w:hAnsi="Avenir Next LT Pro Light"/>
+        </w:rPr>
+        <w:t>Nella classe non sono presenti metodi particolari oltre i classici operatori, get/set e il toString.</w:t>
+      </w:r>
+    </w:p>
+    <w:p>
+      <w:pPr>
+        <w:pStyle w:val="Heading2"/>
+        <w:jc w:val="both"/>
       </w:pPr>
       <w:bookmarkStart w:id="14" w:name="_Toc138078680"/>
+    </w:p>
+    <w:p>
+      <w:pPr>
+        <w:pStyle w:val="Heading2"/>
+        <w:jc w:val="both"/>
+      </w:pPr>
       <w:r>
         <w:t>JPrevisioni</w:t>
       </w:r>
@@ -9103,7 +9197,7 @@
     </w:p>
     <w:tbl>
       <w:tblPr>
-        <w:tblStyle w:val="Grigliatabella"/>
+        <w:tblStyle w:val="TableGrid"/>
         <w:tblW w:w="0" w:type="auto"/>
         <w:tblBorders>
           <w:top w:val="none" w:sz="0" w:space="0" w:color="auto"/>
@@ -9135,6 +9229,7 @@
               <w:rPr>
                 <w:rFonts w:ascii="Avenir Next LT Pro Light" w:hAnsi="Avenir Next LT Pro Light"/>
               </w:rPr>
+              <w:lastRenderedPageBreak/>
               <w:t>Tipo</w:t>
             </w:r>
           </w:p>
@@ -9673,7 +9768,6 @@
               <w:rPr>
                 <w:rFonts w:ascii="Avenir Next LT Pro Light" w:hAnsi="Avenir Next LT Pro Light"/>
               </w:rPr>
-              <w:lastRenderedPageBreak/>
               <w:t>Integer</w:t>
             </w:r>
           </w:p>
@@ -10271,11 +10365,12 @@
     </w:p>
     <w:p>
       <w:pPr>
-        <w:pStyle w:val="Titolo2"/>
+        <w:pStyle w:val="Heading2"/>
         <w:jc w:val="both"/>
       </w:pPr>
       <w:bookmarkStart w:id="15" w:name="_Toc138078681"/>
       <w:r>
+        <w:lastRenderedPageBreak/>
         <w:t>JUser</w:t>
       </w:r>
       <w:bookmarkEnd w:id="15"/>
@@ -10310,7 +10405,7 @@
     </w:p>
     <w:tbl>
       <w:tblPr>
-        <w:tblStyle w:val="Grigliatabella"/>
+        <w:tblStyle w:val="TableGrid"/>
         <w:tblW w:w="0" w:type="auto"/>
         <w:tblBorders>
           <w:top w:val="none" w:sz="0" w:space="0" w:color="auto"/>
@@ -10441,6 +10536,12 @@
               </w:rPr>
               <w:t>Indica il nome con cui l’operatore inserirà le previsioni</w:t>
             </w:r>
+            <w:r>
+              <w:rPr>
+                <w:rFonts w:ascii="Avenir Next LT Pro Light" w:hAnsi="Avenir Next LT Pro Light"/>
+              </w:rPr>
+              <w:t xml:space="preserve"> e accederà al proprio account</w:t>
+            </w:r>
           </w:p>
         </w:tc>
       </w:tr>
@@ -10823,7 +10924,6 @@
               <w:rPr>
                 <w:rFonts w:ascii="Avenir Next LT Pro Light" w:hAnsi="Avenir Next LT Pro Light"/>
               </w:rPr>
-              <w:lastRenderedPageBreak/>
               <w:t>Integer</w:t>
             </w:r>
           </w:p>
@@ -10952,7 +11052,7 @@
     </w:p>
     <w:p>
       <w:pPr>
-        <w:pStyle w:val="Titolo1"/>
+        <w:pStyle w:val="Heading1"/>
         <w:jc w:val="both"/>
       </w:pPr>
       <w:bookmarkStart w:id="16" w:name="_Toc138078682"/>
@@ -10976,7 +11076,7 @@
     </w:p>
     <w:p>
       <w:pPr>
-        <w:pStyle w:val="Titolo2"/>
+        <w:pStyle w:val="Heading2"/>
         <w:jc w:val="both"/>
       </w:pPr>
       <w:bookmarkStart w:id="17" w:name="_Toc138078683"/>
@@ -11022,7 +11122,25 @@
         <w:rPr>
           <w:rFonts w:ascii="Avenir Next LT Pro Light" w:hAnsi="Avenir Next LT Pro Light"/>
         </w:rPr>
-        <w:t>L’utente potrà selezionare da una lista tutte le aree di interesse associate alla sua stazione metereologica</w:t>
+        <w:t>L’utente potrà selezionare da una lista tutte le aree di interesse associate alla</w:t>
+      </w:r>
+      <w:r>
+        <w:rPr>
+          <w:rFonts w:ascii="Avenir Next LT Pro Light" w:hAnsi="Avenir Next LT Pro Light"/>
+        </w:rPr>
+        <w:t xml:space="preserve"> </w:t>
+      </w:r>
+      <w:r>
+        <w:rPr>
+          <w:rFonts w:ascii="Avenir Next LT Pro Light" w:hAnsi="Avenir Next LT Pro Light"/>
+        </w:rPr>
+        <w:t>stazione metereologica</w:t>
+      </w:r>
+      <w:r>
+        <w:rPr>
+          <w:rFonts w:ascii="Avenir Next LT Pro Light" w:hAnsi="Avenir Next LT Pro Light"/>
+        </w:rPr>
+        <w:t xml:space="preserve"> a cui è associato</w:t>
       </w:r>
       <w:r>
         <w:rPr>
@@ -11089,7 +11207,7 @@
     </w:p>
     <w:p>
       <w:pPr>
-        <w:pStyle w:val="Titolo3"/>
+        <w:pStyle w:val="Heading3"/>
       </w:pPr>
       <w:bookmarkStart w:id="18" w:name="_Toc138078684"/>
       <w:r>
@@ -11102,7 +11220,19 @@
         <w:rPr>
           <w:rFonts w:ascii="Avenir Next LT Pro Light" w:hAnsi="Avenir Next LT Pro Light"/>
         </w:rPr>
-        <w:t xml:space="preserve">Le complessità presente nei metodi di </w:t>
+        <w:t>Le complessità present</w:t>
+      </w:r>
+      <w:r>
+        <w:rPr>
+          <w:rFonts w:ascii="Avenir Next LT Pro Light" w:hAnsi="Avenir Next LT Pro Light"/>
+        </w:rPr>
+        <w:t>i</w:t>
+      </w:r>
+      <w:r>
+        <w:rPr>
+          <w:rFonts w:ascii="Avenir Next LT Pro Light" w:hAnsi="Avenir Next LT Pro Light"/>
+        </w:rPr>
+        <w:t xml:space="preserve"> nei metodi di </w:t>
       </w:r>
       <w:r>
         <w:rPr>
@@ -11120,7 +11250,14 @@
         <w:rPr>
           <w:rFonts w:ascii="Avenir Next LT Pro Light" w:hAnsi="Avenir Next LT Pro Light"/>
         </w:rPr>
-        <w:t>l’unica eccezione è il metodo aggiornaTabella() che dovendo scorrere la lista di tutte le previsioni avrà una complessità O(n+m) che dipendono dalla dimensione del file in cui sono salvate le previsioni e dalla dimensione della lista</w:t>
+        <w:t xml:space="preserve">l’unica eccezione è il metodo aggiornaTabella() che dovendo scorrere la lista di tutte le previsioni avrà una </w:t>
+      </w:r>
+      <w:r>
+        <w:rPr>
+          <w:rFonts w:ascii="Avenir Next LT Pro Light" w:hAnsi="Avenir Next LT Pro Light"/>
+        </w:rPr>
+        <w:lastRenderedPageBreak/>
+        <w:t>complessità O(n+m) che dipendono dalla dimensione del file in cui sono salvate le previsioni e dalla dimensione della lista</w:t>
       </w:r>
       <w:r>
         <w:rPr>
@@ -11131,7 +11268,7 @@
     </w:p>
     <w:p>
       <w:pPr>
-        <w:pStyle w:val="Titolo2"/>
+        <w:pStyle w:val="Heading2"/>
         <w:jc w:val="both"/>
       </w:pPr>
       <w:bookmarkStart w:id="19" w:name="_Toc138078685"/>
@@ -11207,12 +11344,38 @@
         <w:rPr>
           <w:rFonts w:ascii="Avenir Next LT Pro Light" w:hAnsi="Avenir Next LT Pro Light"/>
         </w:rPr>
-        <w:t>, scaturirà l’evento che inserirà la nuova stazione nel file.</w:t>
+        <w:t xml:space="preserve">, </w:t>
+      </w:r>
+      <w:r>
+        <w:rPr>
+          <w:rFonts w:ascii="Avenir Next LT Pro Light" w:hAnsi="Avenir Next LT Pro Light"/>
+        </w:rPr>
+        <w:t>aggiungerà</w:t>
+      </w:r>
+      <w:r>
+        <w:rPr>
+          <w:rFonts w:ascii="Avenir Next LT Pro Light" w:hAnsi="Avenir Next LT Pro Light"/>
+        </w:rPr>
+        <w:t xml:space="preserve"> la nuova stazione nel file.</w:t>
       </w:r>
     </w:p>
     <w:p>
       <w:pPr>
-        <w:pStyle w:val="Titolo3"/>
+        <w:jc w:val="both"/>
+        <w:rPr>
+          <w:rFonts w:ascii="Avenir Next LT Pro Light" w:hAnsi="Avenir Next LT Pro Light"/>
+        </w:rPr>
+      </w:pPr>
+      <w:r>
+        <w:rPr>
+          <w:rFonts w:ascii="Avenir Next LT Pro Light" w:hAnsi="Avenir Next LT Pro Light"/>
+        </w:rPr>
+        <w:t>La pagina creaStazione può essere aperta solamente dopo aver fatto il login oppure in fase di registrazione dopo aver inserito un codice operatore valido.</w:t>
+      </w:r>
+    </w:p>
+    <w:p>
+      <w:pPr>
+        <w:pStyle w:val="Heading3"/>
       </w:pPr>
       <w:bookmarkStart w:id="20" w:name="_Toc138078686"/>
       <w:r>
@@ -11228,7 +11391,19 @@
         <w:rPr>
           <w:rFonts w:ascii="Avenir Next LT Pro Light" w:hAnsi="Avenir Next LT Pro Light"/>
         </w:rPr>
-        <w:t xml:space="preserve">Le complessità presente nei metodi di questa classe sono principalmente O(1), l’unica eccezione è il metodo </w:t>
+        <w:t>Le complessità present</w:t>
+      </w:r>
+      <w:r>
+        <w:rPr>
+          <w:rFonts w:ascii="Avenir Next LT Pro Light" w:hAnsi="Avenir Next LT Pro Light"/>
+        </w:rPr>
+        <w:t>i</w:t>
+      </w:r>
+      <w:r>
+        <w:rPr>
+          <w:rFonts w:ascii="Avenir Next LT Pro Light" w:hAnsi="Avenir Next LT Pro Light"/>
+        </w:rPr>
+        <w:t xml:space="preserve"> nei metodi di questa classe sono principalmente O(1), l’unica eccezione è il metodo </w:t>
       </w:r>
       <w:r>
         <w:rPr>
@@ -11263,12 +11438,11 @@
     </w:p>
     <w:p>
       <w:pPr>
-        <w:pStyle w:val="Titolo2"/>
+        <w:pStyle w:val="Heading2"/>
         <w:jc w:val="both"/>
       </w:pPr>
       <w:bookmarkStart w:id="21" w:name="_Toc138078687"/>
       <w:r>
-        <w:lastRenderedPageBreak/>
         <w:t>homepage</w:t>
       </w:r>
       <w:bookmarkEnd w:id="21"/>
@@ -11316,7 +11490,19 @@
         <w:rPr>
           <w:rFonts w:ascii="Avenir Next LT Pro Light" w:hAnsi="Avenir Next LT Pro Light"/>
         </w:rPr>
-        <w:t xml:space="preserve">a principale e quella di fruire a chiunque le varie stazioni ed aree d’interesse, quest’ultime sono visualizzate in una </w:t>
+        <w:t xml:space="preserve">a principale </w:t>
+      </w:r>
+      <w:r>
+        <w:rPr>
+          <w:rFonts w:ascii="Avenir Next LT Pro Light" w:hAnsi="Avenir Next LT Pro Light"/>
+        </w:rPr>
+        <w:t>è</w:t>
+      </w:r>
+      <w:r>
+        <w:rPr>
+          <w:rFonts w:ascii="Avenir Next LT Pro Light" w:hAnsi="Avenir Next LT Pro Light"/>
+        </w:rPr>
+        <w:t xml:space="preserve"> quella di fruire a chiunque le varie stazioni ed aree d’interesse, quest’ultime sono visualizzate in una </w:t>
       </w:r>
       <w:r>
         <w:rPr>
@@ -11356,13 +11542,37 @@
         <w:rPr>
           <w:rFonts w:ascii="Avenir Next LT Pro Light" w:hAnsi="Avenir Next LT Pro Light"/>
         </w:rPr>
-        <w:t xml:space="preserve"> o stazione</w:t>
-      </w:r>
-      <w:r>
-        <w:rPr>
-          <w:rFonts w:ascii="Avenir Next LT Pro Light" w:hAnsi="Avenir Next LT Pro Light"/>
-        </w:rPr>
-        <w:t>, la ricerca è case sensitive e funzionerà anche con parte del nome restituendo tutti record contenete quella parte. È</w:t>
+        <w:t xml:space="preserve"> o </w:t>
+      </w:r>
+      <w:r>
+        <w:rPr>
+          <w:rFonts w:ascii="Avenir Next LT Pro Light" w:hAnsi="Avenir Next LT Pro Light"/>
+        </w:rPr>
+        <w:t xml:space="preserve">di una </w:t>
+      </w:r>
+      <w:r>
+        <w:rPr>
+          <w:rFonts w:ascii="Avenir Next LT Pro Light" w:hAnsi="Avenir Next LT Pro Light"/>
+        </w:rPr>
+        <w:t>stazione</w:t>
+      </w:r>
+      <w:r>
+        <w:rPr>
+          <w:rFonts w:ascii="Avenir Next LT Pro Light" w:hAnsi="Avenir Next LT Pro Light"/>
+        </w:rPr>
+        <w:t xml:space="preserve">, la ricerca </w:t>
+      </w:r>
+      <w:r>
+        <w:rPr>
+          <w:rFonts w:ascii="Avenir Next LT Pro Light" w:hAnsi="Avenir Next LT Pro Light"/>
+        </w:rPr>
+        <w:t xml:space="preserve">non è </w:t>
+      </w:r>
+      <w:r>
+        <w:rPr>
+          <w:rFonts w:ascii="Avenir Next LT Pro Light" w:hAnsi="Avenir Next LT Pro Light"/>
+        </w:rPr>
+        <w:t>case sensitive e funzionerà anche con parte del nome restituendo tutti record contenete quella parte. È</w:t>
       </w:r>
       <w:r>
         <w:rPr>
@@ -11397,21 +11607,7 @@
     </w:p>
     <w:p>
       <w:pPr>
-        <w:jc w:val="both"/>
-        <w:rPr>
-          <w:rFonts w:ascii="Avenir Next LT Pro Light" w:hAnsi="Avenir Next LT Pro Light"/>
-        </w:rPr>
-      </w:pPr>
-      <w:r>
-        <w:rPr>
-          <w:rFonts w:ascii="Avenir Next LT Pro Light" w:hAnsi="Avenir Next LT Pro Light"/>
-        </w:rPr>
-        <w:t>Da questa finestra, inoltre, si potrà decidere di voler accedere alla propria area admin oppure come utente.</w:t>
-      </w:r>
-    </w:p>
-    <w:p>
-      <w:pPr>
-        <w:pStyle w:val="Titolo3"/>
+        <w:pStyle w:val="Heading3"/>
       </w:pPr>
       <w:bookmarkStart w:id="22" w:name="_Toc138078688"/>
       <w:r>
@@ -11427,7 +11623,19 @@
         <w:rPr>
           <w:rFonts w:ascii="Avenir Next LT Pro Light" w:hAnsi="Avenir Next LT Pro Light"/>
         </w:rPr>
-        <w:t xml:space="preserve">Le complessità presente nei metodi di questa classe </w:t>
+        <w:t>Le complessità present</w:t>
+      </w:r>
+      <w:r>
+        <w:rPr>
+          <w:rFonts w:ascii="Avenir Next LT Pro Light" w:hAnsi="Avenir Next LT Pro Light"/>
+        </w:rPr>
+        <w:t>i</w:t>
+      </w:r>
+      <w:r>
+        <w:rPr>
+          <w:rFonts w:ascii="Avenir Next LT Pro Light" w:hAnsi="Avenir Next LT Pro Light"/>
+        </w:rPr>
+        <w:t xml:space="preserve"> nei metodi di questa classe </w:t>
       </w:r>
       <w:r>
         <w:rPr>
@@ -11444,7 +11652,7 @@
     </w:p>
     <w:p>
       <w:pPr>
-        <w:pStyle w:val="Titolo2"/>
+        <w:pStyle w:val="Heading2"/>
         <w:jc w:val="both"/>
       </w:pPr>
       <w:bookmarkStart w:id="23" w:name="_Toc138078689"/>
@@ -11464,12 +11672,24 @@
         <w:rPr>
           <w:rFonts w:ascii="Avenir Next LT Pro Light" w:hAnsi="Avenir Next LT Pro Light"/>
         </w:rPr>
-        <w:t>infoStazione ha come scopo quello di visualizzare ad un qualsiasi utente tutti i dati di una stazione metereologica da loro scelta, mostrando anche tutte le aree d’interesse a lei associata.</w:t>
+        <w:t xml:space="preserve">infoStazione ha come scopo quello di </w:t>
+      </w:r>
+      <w:r>
+        <w:rPr>
+          <w:rFonts w:ascii="Avenir Next LT Pro Light" w:hAnsi="Avenir Next LT Pro Light"/>
+        </w:rPr>
+        <w:t>mostrare</w:t>
+      </w:r>
+      <w:r>
+        <w:rPr>
+          <w:rFonts w:ascii="Avenir Next LT Pro Light" w:hAnsi="Avenir Next LT Pro Light"/>
+        </w:rPr>
+        <w:t xml:space="preserve"> ad un qualsiasi utente tutti i dati di una stazione metereologica da loro scelta, mostrando anche tutte le aree d’interesse a lei associata.</w:t>
       </w:r>
     </w:p>
     <w:p>
       <w:pPr>
-        <w:pStyle w:val="Titolo3"/>
+        <w:pStyle w:val="Heading3"/>
       </w:pPr>
       <w:bookmarkStart w:id="24" w:name="_Toc138078690"/>
       <w:r>
@@ -11485,7 +11705,19 @@
         <w:rPr>
           <w:rFonts w:ascii="Avenir Next LT Pro Light" w:hAnsi="Avenir Next LT Pro Light"/>
         </w:rPr>
-        <w:t xml:space="preserve">Le complessità presente nei metodi di questa classe sono principalmente O(1), l’unica eccezione è il metodo </w:t>
+        <w:t>Le complessità present</w:t>
+      </w:r>
+      <w:r>
+        <w:rPr>
+          <w:rFonts w:ascii="Avenir Next LT Pro Light" w:hAnsi="Avenir Next LT Pro Light"/>
+        </w:rPr>
+        <w:t>i</w:t>
+      </w:r>
+      <w:r>
+        <w:rPr>
+          <w:rFonts w:ascii="Avenir Next LT Pro Light" w:hAnsi="Avenir Next LT Pro Light"/>
+        </w:rPr>
+        <w:t xml:space="preserve"> nei metodi di questa classe sono principalmente O(1), l’unica eccezione è il metodo </w:t>
       </w:r>
       <w:r>
         <w:rPr>
@@ -11558,11 +11790,12 @@
     </w:p>
     <w:p>
       <w:pPr>
-        <w:pStyle w:val="Titolo2"/>
+        <w:pStyle w:val="Heading2"/>
         <w:jc w:val="both"/>
       </w:pPr>
       <w:bookmarkStart w:id="25" w:name="_Toc138078691"/>
       <w:r>
+        <w:lastRenderedPageBreak/>
         <w:t>login</w:t>
       </w:r>
       <w:bookmarkEnd w:id="25"/>
@@ -11611,7 +11844,7 @@
     </w:p>
     <w:p>
       <w:pPr>
-        <w:pStyle w:val="Titolo3"/>
+        <w:pStyle w:val="Heading3"/>
       </w:pPr>
       <w:bookmarkStart w:id="26" w:name="_Toc138078692"/>
       <w:r>
@@ -11627,7 +11860,19 @@
         <w:rPr>
           <w:rFonts w:ascii="Avenir Next LT Pro Light" w:hAnsi="Avenir Next LT Pro Light"/>
         </w:rPr>
-        <w:t>Le complessità presente nei metodi di questa classe sono principalmente O(</w:t>
+        <w:t>Le complessità present</w:t>
+      </w:r>
+      <w:r>
+        <w:rPr>
+          <w:rFonts w:ascii="Avenir Next LT Pro Light" w:hAnsi="Avenir Next LT Pro Light"/>
+        </w:rPr>
+        <w:t>i</w:t>
+      </w:r>
+      <w:r>
+        <w:rPr>
+          <w:rFonts w:ascii="Avenir Next LT Pro Light" w:hAnsi="Avenir Next LT Pro Light"/>
+        </w:rPr>
+        <w:t xml:space="preserve"> nei metodi di questa classe sono principalmente O(</w:t>
       </w:r>
       <w:r>
         <w:rPr>
@@ -11656,7 +11901,7 @@
     </w:p>
     <w:p>
       <w:pPr>
-        <w:pStyle w:val="Titolo2"/>
+        <w:pStyle w:val="Heading2"/>
         <w:jc w:val="both"/>
       </w:pPr>
       <w:bookmarkStart w:id="27" w:name="_Toc138078693"/>
@@ -11690,14 +11935,7 @@
         <w:rPr>
           <w:rFonts w:ascii="Avenir Next LT Pro Light" w:hAnsi="Avenir Next LT Pro Light"/>
         </w:rPr>
-        <w:t xml:space="preserve">e vedrà i dati </w:t>
-      </w:r>
-      <w:r>
-        <w:rPr>
-          <w:rFonts w:ascii="Avenir Next LT Pro Light" w:hAnsi="Avenir Next LT Pro Light"/>
-        </w:rPr>
-        <w:lastRenderedPageBreak/>
-        <w:t xml:space="preserve">nella </w:t>
+        <w:t xml:space="preserve">e vedrà i dati nella </w:t>
       </w:r>
       <w:r>
         <w:rPr>
@@ -11711,7 +11949,19 @@
         <w:rPr>
           <w:rFonts w:ascii="Avenir Next LT Pro Light" w:hAnsi="Avenir Next LT Pro Light"/>
         </w:rPr>
-        <w:t xml:space="preserve">a fianco. Si potranno visualizzare le data dal giorno corrente fino </w:t>
+        <w:t>a fianco. Si potranno visualizzare le dat</w:t>
+      </w:r>
+      <w:r>
+        <w:rPr>
+          <w:rFonts w:ascii="Avenir Next LT Pro Light" w:hAnsi="Avenir Next LT Pro Light"/>
+        </w:rPr>
+        <w:t>e</w:t>
+      </w:r>
+      <w:r>
+        <w:rPr>
+          <w:rFonts w:ascii="Avenir Next LT Pro Light" w:hAnsi="Avenir Next LT Pro Light"/>
+        </w:rPr>
+        <w:t xml:space="preserve"> dal giorno corrente fino </w:t>
       </w:r>
       <w:r>
         <w:rPr>
@@ -11734,7 +11984,7 @@
     </w:p>
     <w:p>
       <w:pPr>
-        <w:pStyle w:val="Titolo3"/>
+        <w:pStyle w:val="Heading3"/>
       </w:pPr>
       <w:bookmarkStart w:id="28" w:name="_Toc138078694"/>
       <w:r>
@@ -11750,7 +12000,19 @@
         <w:rPr>
           <w:rFonts w:ascii="Avenir Next LT Pro Light" w:hAnsi="Avenir Next LT Pro Light"/>
         </w:rPr>
-        <w:t>Le complessità presente nei metodi di questa classe sono principalmente O(</w:t>
+        <w:t>Le complessità present</w:t>
+      </w:r>
+      <w:r>
+        <w:rPr>
+          <w:rFonts w:ascii="Avenir Next LT Pro Light" w:hAnsi="Avenir Next LT Pro Light"/>
+        </w:rPr>
+        <w:t>i</w:t>
+      </w:r>
+      <w:r>
+        <w:rPr>
+          <w:rFonts w:ascii="Avenir Next LT Pro Light" w:hAnsi="Avenir Next LT Pro Light"/>
+        </w:rPr>
+        <w:t xml:space="preserve"> nei metodi di questa classe sono principalmente O(</w:t>
       </w:r>
       <w:r>
         <w:rPr>
@@ -11773,7 +12035,7 @@
     </w:p>
     <w:p>
       <w:pPr>
-        <w:pStyle w:val="Titolo2"/>
+        <w:pStyle w:val="Heading2"/>
       </w:pPr>
       <w:bookmarkStart w:id="29" w:name="_Toc138078695"/>
       <w:r>
@@ -11818,7 +12080,19 @@
         <w:rPr>
           <w:rFonts w:ascii="Avenir Next LT Pro Light" w:hAnsi="Avenir Next LT Pro Light"/>
         </w:rPr>
-        <w:t xml:space="preserve">L’utente potrà inserire i dati relativi a se stesso all’interno di </w:t>
+        <w:t xml:space="preserve">L’utente potrà inserire i dati relativi a </w:t>
+      </w:r>
+      <w:r>
+        <w:rPr>
+          <w:rFonts w:ascii="Avenir Next LT Pro Light" w:hAnsi="Avenir Next LT Pro Light"/>
+        </w:rPr>
+        <w:t xml:space="preserve">sé </w:t>
+      </w:r>
+      <w:r>
+        <w:rPr>
+          <w:rFonts w:ascii="Avenir Next LT Pro Light" w:hAnsi="Avenir Next LT Pro Light"/>
+        </w:rPr>
+        <w:t xml:space="preserve">stesso all’interno di </w:t>
       </w:r>
       <w:r>
         <w:rPr>
@@ -11860,12 +12134,48 @@
         <w:rPr>
           <w:rFonts w:ascii="Avenir Next LT Pro Light" w:hAnsi="Avenir Next LT Pro Light"/>
         </w:rPr>
-        <w:t>, scaturirà l’evento che inserirà la nuova stazione nel file.</w:t>
+        <w:t xml:space="preserve">, </w:t>
+      </w:r>
+      <w:r>
+        <w:rPr>
+          <w:rFonts w:ascii="Avenir Next LT Pro Light" w:hAnsi="Avenir Next LT Pro Light"/>
+        </w:rPr>
+        <w:t>si</w:t>
+      </w:r>
+      <w:r>
+        <w:rPr>
+          <w:rFonts w:ascii="Avenir Next LT Pro Light" w:hAnsi="Avenir Next LT Pro Light"/>
+        </w:rPr>
+        <w:t xml:space="preserve"> inserirà </w:t>
+      </w:r>
+      <w:r>
+        <w:rPr>
+          <w:rFonts w:ascii="Avenir Next LT Pro Light" w:hAnsi="Avenir Next LT Pro Light"/>
+        </w:rPr>
+        <w:t xml:space="preserve">il nuovo utente </w:t>
+      </w:r>
+      <w:r>
+        <w:rPr>
+          <w:rFonts w:ascii="Avenir Next LT Pro Light" w:hAnsi="Avenir Next LT Pro Light"/>
+        </w:rPr>
+        <w:t>nel file</w:t>
+      </w:r>
+      <w:r>
+        <w:rPr>
+          <w:rFonts w:ascii="Avenir Next LT Pro Light" w:hAnsi="Avenir Next LT Pro Light"/>
+        </w:rPr>
+        <w:t xml:space="preserve"> relativo</w:t>
+      </w:r>
+      <w:r>
+        <w:rPr>
+          <w:rFonts w:ascii="Avenir Next LT Pro Light" w:hAnsi="Avenir Next LT Pro Light"/>
+        </w:rPr>
+        <w:t>.</w:t>
       </w:r>
     </w:p>
     <w:p>
       <w:pPr>
-        <w:pStyle w:val="Titolo3"/>
+        <w:pStyle w:val="Heading3"/>
       </w:pPr>
       <w:bookmarkStart w:id="30" w:name="_Toc138078696"/>
       <w:r>
@@ -11881,7 +12191,19 @@
         <w:rPr>
           <w:rFonts w:ascii="Avenir Next LT Pro Light" w:hAnsi="Avenir Next LT Pro Light"/>
         </w:rPr>
-        <w:t xml:space="preserve">Le complessità presente nei metodi di questa classe sono </w:t>
+        <w:t>Le complessità present</w:t>
+      </w:r>
+      <w:r>
+        <w:rPr>
+          <w:rFonts w:ascii="Avenir Next LT Pro Light" w:hAnsi="Avenir Next LT Pro Light"/>
+        </w:rPr>
+        <w:t>i</w:t>
+      </w:r>
+      <w:r>
+        <w:rPr>
+          <w:rFonts w:ascii="Avenir Next LT Pro Light" w:hAnsi="Avenir Next LT Pro Light"/>
+        </w:rPr>
+        <w:t xml:space="preserve"> nei metodi di questa classe sono </w:t>
       </w:r>
       <w:r>
         <w:rPr>
@@ -11944,7 +12266,7 @@
     </w:p>
     <w:p>
       <w:pPr>
-        <w:pStyle w:val="Titolo1"/>
+        <w:pStyle w:val="Heading1"/>
         <w:jc w:val="both"/>
       </w:pPr>
       <w:bookmarkStart w:id="31" w:name="_Toc138078697"/>
@@ -11993,7 +12315,7 @@
       <w:hyperlink r:id="rId12" w:history="1">
         <w:r>
           <w:rPr>
-            <w:rStyle w:val="Collegamentoipertestuale"/>
+            <w:rStyle w:val="Hyperlink"/>
             <w:rFonts w:ascii="Avenir Next LT Pro Light" w:hAnsi="Avenir Next LT Pro Light"/>
           </w:rPr>
           <w:t>https://github.com/matteocastagnaro/codice-fiscale-java/blob/master/jar/codice-fiscale.jar?raw=true</w:t>
@@ -12046,7 +12368,7 @@
       <w:hyperlink r:id="rId13" w:history="1">
         <w:r>
           <w:rPr>
-            <w:rStyle w:val="Collegamentoipertestuale"/>
+            <w:rStyle w:val="Hyperlink"/>
             <w:rFonts w:ascii="Avenir Next LT Pro Light" w:hAnsi="Avenir Next LT Pro Light"/>
           </w:rPr>
           <w:t>https://toedter.com/jcalendar/</w:t>
@@ -12078,7 +12400,7 @@
 </file>
 
 <file path=word/endnotes.xml><?xml version="1.0" encoding="utf-8"?>
-<w:endnotes xmlns:wpc="http://schemas.microsoft.com/office/word/2010/wordprocessingCanvas" xmlns:cx="http://schemas.microsoft.com/office/drawing/2014/chartex" xmlns:cx1="http://schemas.microsoft.com/office/drawing/2015/9/8/chartex" xmlns:cx2="http://schemas.microsoft.com/office/drawing/2015/10/21/chartex" xmlns:cx3="http://schemas.microsoft.com/office/drawing/2016/5/9/chartex" xmlns:cx4="http://schemas.microsoft.com/office/drawing/2016/5/10/chartex" xmlns:cx5="http://schemas.microsoft.com/office/drawing/2016/5/11/chartex" xmlns:cx6="http://schemas.microsoft.com/office/drawing/2016/5/12/chartex" xmlns:cx7="http://schemas.microsoft.com/office/drawing/2016/5/13/chartex" xmlns:cx8="http://schemas.microsoft.com/office/drawing/2016/5/14/chartex" xmlns:mc="http://schemas.openxmlformats.org/markup-compatibility/2006" xmlns:aink="http://schemas.microsoft.com/office/drawing/2016/ink" xmlns:am3d="http://schemas.microsoft.com/office/drawing/2017/model3d" xmlns:o="urn:schemas-microsoft-com:office:office" xmlns:oel="http://schemas.microsoft.com/office/2019/extlst" xmlns:r="http://schemas.openxmlformats.org/officeDocument/2006/relationships" xmlns:m="http://schemas.openxmlformats.org/officeDocument/2006/math" xmlns:v="urn:schemas-microsoft-com:vml" xmlns:wp14="http://schemas.microsoft.com/office/word/2010/wordprocessingDrawing" xmlns:wp="http://schemas.openxmlformats.org/drawingml/2006/wordprocessingDrawing" xmlns:w10="urn:schemas-microsoft-com:office:word" xmlns:w="http://schemas.openxmlformats.org/wordprocessingml/2006/main" xmlns:w14="http://schemas.microsoft.com/office/word/2010/wordml" xmlns:w15="http://schemas.microsoft.com/office/word/2012/wordml" xmlns:w16cex="http://schemas.microsoft.com/office/word/2018/wordml/cex" xmlns:w16cid="http://schemas.microsoft.com/office/word/2016/wordml/cid" xmlns:w16="http://schemas.microsoft.com/office/word/2018/wordml" xmlns:w16du="http://schemas.microsoft.com/office/word/2023/wordml/word16du" xmlns:w16sdtdh="http://schemas.microsoft.com/office/word/2020/wordml/sdtdatahash" xmlns:w16se="http://schemas.microsoft.com/office/word/2015/wordml/symex" xmlns:wpg="http://schemas.microsoft.com/office/word/2010/wordprocessingGroup" xmlns:wpi="http://schemas.microsoft.com/office/word/2010/wordprocessingInk" xmlns:wne="http://schemas.microsoft.com/office/word/2006/wordml" xmlns:wps="http://schemas.microsoft.com/office/word/2010/wordprocessingShape" mc:Ignorable="w14 w15 w16se w16cid w16 w16cex w16sdtdh wp14">
+<w:endnotes xmlns:wpc="http://schemas.microsoft.com/office/word/2010/wordprocessingCanvas" xmlns:cx="http://schemas.microsoft.com/office/drawing/2014/chartex" xmlns:cx1="http://schemas.microsoft.com/office/drawing/2015/9/8/chartex" xmlns:cx2="http://schemas.microsoft.com/office/drawing/2015/10/21/chartex" xmlns:cx3="http://schemas.microsoft.com/office/drawing/2016/5/9/chartex" xmlns:cx4="http://schemas.microsoft.com/office/drawing/2016/5/10/chartex" xmlns:cx5="http://schemas.microsoft.com/office/drawing/2016/5/11/chartex" xmlns:cx6="http://schemas.microsoft.com/office/drawing/2016/5/12/chartex" xmlns:cx7="http://schemas.microsoft.com/office/drawing/2016/5/13/chartex" xmlns:cx8="http://schemas.microsoft.com/office/drawing/2016/5/14/chartex" xmlns:mc="http://schemas.openxmlformats.org/markup-compatibility/2006" xmlns:aink="http://schemas.microsoft.com/office/drawing/2016/ink" xmlns:am3d="http://schemas.microsoft.com/office/drawing/2017/model3d" xmlns:o="urn:schemas-microsoft-com:office:office" xmlns:oel="http://schemas.microsoft.com/office/2019/extlst" xmlns:r="http://schemas.openxmlformats.org/officeDocument/2006/relationships" xmlns:m="http://schemas.openxmlformats.org/officeDocument/2006/math" xmlns:v="urn:schemas-microsoft-com:vml" xmlns:wp14="http://schemas.microsoft.com/office/word/2010/wordprocessingDrawing" xmlns:wp="http://schemas.openxmlformats.org/drawingml/2006/wordprocessingDrawing" xmlns:w10="urn:schemas-microsoft-com:office:word" xmlns:w="http://schemas.openxmlformats.org/wordprocessingml/2006/main" xmlns:w14="http://schemas.microsoft.com/office/word/2010/wordml" xmlns:w15="http://schemas.microsoft.com/office/word/2012/wordml" xmlns:w16cex="http://schemas.microsoft.com/office/word/2018/wordml/cex" xmlns:w16cid="http://schemas.microsoft.com/office/word/2016/wordml/cid" xmlns:w16="http://schemas.microsoft.com/office/word/2018/wordml" xmlns:w16sdtdh="http://schemas.microsoft.com/office/word/2020/wordml/sdtdatahash" xmlns:w16se="http://schemas.microsoft.com/office/word/2015/wordml/symex" xmlns:wpg="http://schemas.microsoft.com/office/word/2010/wordprocessingGroup" xmlns:wpi="http://schemas.microsoft.com/office/word/2010/wordprocessingInk" xmlns:wne="http://schemas.microsoft.com/office/word/2006/wordml" xmlns:wps="http://schemas.microsoft.com/office/word/2010/wordprocessingShape" mc:Ignorable="w14 w15 w16se w16cid w16 w16cex w16sdtdh wp14">
   <w:endnote w:type="separator" w:id="-1">
     <w:p>
       <w:pPr>
@@ -12110,7 +12432,7 @@
 </file>
 
 <file path=word/footer1.xml><?xml version="1.0" encoding="utf-8"?>
-<w:ftr xmlns:wpc="http://schemas.microsoft.com/office/word/2010/wordprocessingCanvas" xmlns:cx="http://schemas.microsoft.com/office/drawing/2014/chartex" xmlns:cx1="http://schemas.microsoft.com/office/drawing/2015/9/8/chartex" xmlns:cx2="http://schemas.microsoft.com/office/drawing/2015/10/21/chartex" xmlns:cx3="http://schemas.microsoft.com/office/drawing/2016/5/9/chartex" xmlns:cx4="http://schemas.microsoft.com/office/drawing/2016/5/10/chartex" xmlns:cx5="http://schemas.microsoft.com/office/drawing/2016/5/11/chartex" xmlns:cx6="http://schemas.microsoft.com/office/drawing/2016/5/12/chartex" xmlns:cx7="http://schemas.microsoft.com/office/drawing/2016/5/13/chartex" xmlns:cx8="http://schemas.microsoft.com/office/drawing/2016/5/14/chartex" xmlns:mc="http://schemas.openxmlformats.org/markup-compatibility/2006" xmlns:aink="http://schemas.microsoft.com/office/drawing/2016/ink" xmlns:am3d="http://schemas.microsoft.com/office/drawing/2017/model3d" xmlns:o="urn:schemas-microsoft-com:office:office" xmlns:oel="http://schemas.microsoft.com/office/2019/extlst" xmlns:r="http://schemas.openxmlformats.org/officeDocument/2006/relationships" xmlns:m="http://schemas.openxmlformats.org/officeDocument/2006/math" xmlns:v="urn:schemas-microsoft-com:vml" xmlns:wp14="http://schemas.microsoft.com/office/word/2010/wordprocessingDrawing" xmlns:wp="http://schemas.openxmlformats.org/drawingml/2006/wordprocessingDrawing" xmlns:w10="urn:schemas-microsoft-com:office:word" xmlns:w="http://schemas.openxmlformats.org/wordprocessingml/2006/main" xmlns:w14="http://schemas.microsoft.com/office/word/2010/wordml" xmlns:w15="http://schemas.microsoft.com/office/word/2012/wordml" xmlns:w16cex="http://schemas.microsoft.com/office/word/2018/wordml/cex" xmlns:w16cid="http://schemas.microsoft.com/office/word/2016/wordml/cid" xmlns:w16="http://schemas.microsoft.com/office/word/2018/wordml" xmlns:w16du="http://schemas.microsoft.com/office/word/2023/wordml/word16du" xmlns:w16sdtdh="http://schemas.microsoft.com/office/word/2020/wordml/sdtdatahash" xmlns:w16se="http://schemas.microsoft.com/office/word/2015/wordml/symex" xmlns:wpg="http://schemas.microsoft.com/office/word/2010/wordprocessingGroup" xmlns:wpi="http://schemas.microsoft.com/office/word/2010/wordprocessingInk" xmlns:wne="http://schemas.microsoft.com/office/word/2006/wordml" xmlns:wps="http://schemas.microsoft.com/office/word/2010/wordprocessingShape" mc:Ignorable="w14 w15 w16se w16cid w16 w16cex w16sdtdh wp14">
+<w:ftr xmlns:wpc="http://schemas.microsoft.com/office/word/2010/wordprocessingCanvas" xmlns:cx="http://schemas.microsoft.com/office/drawing/2014/chartex" xmlns:cx1="http://schemas.microsoft.com/office/drawing/2015/9/8/chartex" xmlns:cx2="http://schemas.microsoft.com/office/drawing/2015/10/21/chartex" xmlns:cx3="http://schemas.microsoft.com/office/drawing/2016/5/9/chartex" xmlns:cx4="http://schemas.microsoft.com/office/drawing/2016/5/10/chartex" xmlns:cx5="http://schemas.microsoft.com/office/drawing/2016/5/11/chartex" xmlns:cx6="http://schemas.microsoft.com/office/drawing/2016/5/12/chartex" xmlns:cx7="http://schemas.microsoft.com/office/drawing/2016/5/13/chartex" xmlns:cx8="http://schemas.microsoft.com/office/drawing/2016/5/14/chartex" xmlns:mc="http://schemas.openxmlformats.org/markup-compatibility/2006" xmlns:aink="http://schemas.microsoft.com/office/drawing/2016/ink" xmlns:am3d="http://schemas.microsoft.com/office/drawing/2017/model3d" xmlns:o="urn:schemas-microsoft-com:office:office" xmlns:oel="http://schemas.microsoft.com/office/2019/extlst" xmlns:r="http://schemas.openxmlformats.org/officeDocument/2006/relationships" xmlns:m="http://schemas.openxmlformats.org/officeDocument/2006/math" xmlns:v="urn:schemas-microsoft-com:vml" xmlns:wp14="http://schemas.microsoft.com/office/word/2010/wordprocessingDrawing" xmlns:wp="http://schemas.openxmlformats.org/drawingml/2006/wordprocessingDrawing" xmlns:w10="urn:schemas-microsoft-com:office:word" xmlns:w="http://schemas.openxmlformats.org/wordprocessingml/2006/main" xmlns:w14="http://schemas.microsoft.com/office/word/2010/wordml" xmlns:w15="http://schemas.microsoft.com/office/word/2012/wordml" xmlns:w16cex="http://schemas.microsoft.com/office/word/2018/wordml/cex" xmlns:w16cid="http://schemas.microsoft.com/office/word/2016/wordml/cid" xmlns:w16="http://schemas.microsoft.com/office/word/2018/wordml" xmlns:w16sdtdh="http://schemas.microsoft.com/office/word/2020/wordml/sdtdatahash" xmlns:w16se="http://schemas.microsoft.com/office/word/2015/wordml/symex" xmlns:wpg="http://schemas.microsoft.com/office/word/2010/wordprocessingGroup" xmlns:wpi="http://schemas.microsoft.com/office/word/2010/wordprocessingInk" xmlns:wne="http://schemas.microsoft.com/office/word/2006/wordml" xmlns:wps="http://schemas.microsoft.com/office/word/2010/wordprocessingShape" mc:Ignorable="w14 w15 w16se w16cid w16 w16cex w16sdtdh wp14">
   <w:sdt>
     <w:sdtPr>
       <w:id w:val="891390422"/>
@@ -12122,7 +12444,7 @@
     <w:sdtContent>
       <w:p>
         <w:pPr>
-          <w:pStyle w:val="Pidipagina"/>
+          <w:pStyle w:val="Footer"/>
           <w:jc w:val="center"/>
         </w:pPr>
         <w:r>
@@ -12145,14 +12467,14 @@
   </w:sdt>
   <w:p>
     <w:pPr>
-      <w:pStyle w:val="Pidipagina"/>
+      <w:pStyle w:val="Footer"/>
     </w:pPr>
   </w:p>
 </w:ftr>
 </file>
 
 <file path=word/footnotes.xml><?xml version="1.0" encoding="utf-8"?>
-<w:footnotes xmlns:wpc="http://schemas.microsoft.com/office/word/2010/wordprocessingCanvas" xmlns:cx="http://schemas.microsoft.com/office/drawing/2014/chartex" xmlns:cx1="http://schemas.microsoft.com/office/drawing/2015/9/8/chartex" xmlns:cx2="http://schemas.microsoft.com/office/drawing/2015/10/21/chartex" xmlns:cx3="http://schemas.microsoft.com/office/drawing/2016/5/9/chartex" xmlns:cx4="http://schemas.microsoft.com/office/drawing/2016/5/10/chartex" xmlns:cx5="http://schemas.microsoft.com/office/drawing/2016/5/11/chartex" xmlns:cx6="http://schemas.microsoft.com/office/drawing/2016/5/12/chartex" xmlns:cx7="http://schemas.microsoft.com/office/drawing/2016/5/13/chartex" xmlns:cx8="http://schemas.microsoft.com/office/drawing/2016/5/14/chartex" xmlns:mc="http://schemas.openxmlformats.org/markup-compatibility/2006" xmlns:aink="http://schemas.microsoft.com/office/drawing/2016/ink" xmlns:am3d="http://schemas.microsoft.com/office/drawing/2017/model3d" xmlns:o="urn:schemas-microsoft-com:office:office" xmlns:oel="http://schemas.microsoft.com/office/2019/extlst" xmlns:r="http://schemas.openxmlformats.org/officeDocument/2006/relationships" xmlns:m="http://schemas.openxmlformats.org/officeDocument/2006/math" xmlns:v="urn:schemas-microsoft-com:vml" xmlns:wp14="http://schemas.microsoft.com/office/word/2010/wordprocessingDrawing" xmlns:wp="http://schemas.openxmlformats.org/drawingml/2006/wordprocessingDrawing" xmlns:w10="urn:schemas-microsoft-com:office:word" xmlns:w="http://schemas.openxmlformats.org/wordprocessingml/2006/main" xmlns:w14="http://schemas.microsoft.com/office/word/2010/wordml" xmlns:w15="http://schemas.microsoft.com/office/word/2012/wordml" xmlns:w16cex="http://schemas.microsoft.com/office/word/2018/wordml/cex" xmlns:w16cid="http://schemas.microsoft.com/office/word/2016/wordml/cid" xmlns:w16="http://schemas.microsoft.com/office/word/2018/wordml" xmlns:w16du="http://schemas.microsoft.com/office/word/2023/wordml/word16du" xmlns:w16sdtdh="http://schemas.microsoft.com/office/word/2020/wordml/sdtdatahash" xmlns:w16se="http://schemas.microsoft.com/office/word/2015/wordml/symex" xmlns:wpg="http://schemas.microsoft.com/office/word/2010/wordprocessingGroup" xmlns:wpi="http://schemas.microsoft.com/office/word/2010/wordprocessingInk" xmlns:wne="http://schemas.microsoft.com/office/word/2006/wordml" xmlns:wps="http://schemas.microsoft.com/office/word/2010/wordprocessingShape" mc:Ignorable="w14 w15 w16se w16cid w16 w16cex w16sdtdh wp14">
+<w:footnotes xmlns:wpc="http://schemas.microsoft.com/office/word/2010/wordprocessingCanvas" xmlns:cx="http://schemas.microsoft.com/office/drawing/2014/chartex" xmlns:cx1="http://schemas.microsoft.com/office/drawing/2015/9/8/chartex" xmlns:cx2="http://schemas.microsoft.com/office/drawing/2015/10/21/chartex" xmlns:cx3="http://schemas.microsoft.com/office/drawing/2016/5/9/chartex" xmlns:cx4="http://schemas.microsoft.com/office/drawing/2016/5/10/chartex" xmlns:cx5="http://schemas.microsoft.com/office/drawing/2016/5/11/chartex" xmlns:cx6="http://schemas.microsoft.com/office/drawing/2016/5/12/chartex" xmlns:cx7="http://schemas.microsoft.com/office/drawing/2016/5/13/chartex" xmlns:cx8="http://schemas.microsoft.com/office/drawing/2016/5/14/chartex" xmlns:mc="http://schemas.openxmlformats.org/markup-compatibility/2006" xmlns:aink="http://schemas.microsoft.com/office/drawing/2016/ink" xmlns:am3d="http://schemas.microsoft.com/office/drawing/2017/model3d" xmlns:o="urn:schemas-microsoft-com:office:office" xmlns:oel="http://schemas.microsoft.com/office/2019/extlst" xmlns:r="http://schemas.openxmlformats.org/officeDocument/2006/relationships" xmlns:m="http://schemas.openxmlformats.org/officeDocument/2006/math" xmlns:v="urn:schemas-microsoft-com:vml" xmlns:wp14="http://schemas.microsoft.com/office/word/2010/wordprocessingDrawing" xmlns:wp="http://schemas.openxmlformats.org/drawingml/2006/wordprocessingDrawing" xmlns:w10="urn:schemas-microsoft-com:office:word" xmlns:w="http://schemas.openxmlformats.org/wordprocessingml/2006/main" xmlns:w14="http://schemas.microsoft.com/office/word/2010/wordml" xmlns:w15="http://schemas.microsoft.com/office/word/2012/wordml" xmlns:w16cex="http://schemas.microsoft.com/office/word/2018/wordml/cex" xmlns:w16cid="http://schemas.microsoft.com/office/word/2016/wordml/cid" xmlns:w16="http://schemas.microsoft.com/office/word/2018/wordml" xmlns:w16sdtdh="http://schemas.microsoft.com/office/word/2020/wordml/sdtdatahash" xmlns:w16se="http://schemas.microsoft.com/office/word/2015/wordml/symex" xmlns:wpg="http://schemas.microsoft.com/office/word/2010/wordprocessingGroup" xmlns:wpi="http://schemas.microsoft.com/office/word/2010/wordprocessingInk" xmlns:wne="http://schemas.microsoft.com/office/word/2006/wordml" xmlns:wps="http://schemas.microsoft.com/office/word/2010/wordprocessingShape" mc:Ignorable="w14 w15 w16se w16cid w16 w16cex w16sdtdh wp14">
   <w:footnote w:type="separator" w:id="-1">
     <w:p>
       <w:pPr>
@@ -12184,7 +12506,7 @@
 </file>
 
 <file path=word/numbering.xml><?xml version="1.0" encoding="utf-8"?>
-<w:numbering xmlns:wpc="http://schemas.microsoft.com/office/word/2010/wordprocessingCanvas" xmlns:cx="http://schemas.microsoft.com/office/drawing/2014/chartex" xmlns:cx1="http://schemas.microsoft.com/office/drawing/2015/9/8/chartex" xmlns:cx2="http://schemas.microsoft.com/office/drawing/2015/10/21/chartex" xmlns:cx3="http://schemas.microsoft.com/office/drawing/2016/5/9/chartex" xmlns:cx4="http://schemas.microsoft.com/office/drawing/2016/5/10/chartex" xmlns:cx5="http://schemas.microsoft.com/office/drawing/2016/5/11/chartex" xmlns:cx6="http://schemas.microsoft.com/office/drawing/2016/5/12/chartex" xmlns:cx7="http://schemas.microsoft.com/office/drawing/2016/5/13/chartex" xmlns:cx8="http://schemas.microsoft.com/office/drawing/2016/5/14/chartex" xmlns:mc="http://schemas.openxmlformats.org/markup-compatibility/2006" xmlns:aink="http://schemas.microsoft.com/office/drawing/2016/ink" xmlns:am3d="http://schemas.microsoft.com/office/drawing/2017/model3d" xmlns:o="urn:schemas-microsoft-com:office:office" xmlns:oel="http://schemas.microsoft.com/office/2019/extlst" xmlns:r="http://schemas.openxmlformats.org/officeDocument/2006/relationships" xmlns:m="http://schemas.openxmlformats.org/officeDocument/2006/math" xmlns:v="urn:schemas-microsoft-com:vml" xmlns:wp14="http://schemas.microsoft.com/office/word/2010/wordprocessingDrawing" xmlns:wp="http://schemas.openxmlformats.org/drawingml/2006/wordprocessingDrawing" xmlns:w10="urn:schemas-microsoft-com:office:word" xmlns:w="http://schemas.openxmlformats.org/wordprocessingml/2006/main" xmlns:w14="http://schemas.microsoft.com/office/word/2010/wordml" xmlns:w15="http://schemas.microsoft.com/office/word/2012/wordml" xmlns:w16cex="http://schemas.microsoft.com/office/word/2018/wordml/cex" xmlns:w16cid="http://schemas.microsoft.com/office/word/2016/wordml/cid" xmlns:w16="http://schemas.microsoft.com/office/word/2018/wordml" xmlns:w16du="http://schemas.microsoft.com/office/word/2023/wordml/word16du" xmlns:w16sdtdh="http://schemas.microsoft.com/office/word/2020/wordml/sdtdatahash" xmlns:w16se="http://schemas.microsoft.com/office/word/2015/wordml/symex" xmlns:wpg="http://schemas.microsoft.com/office/word/2010/wordprocessingGroup" xmlns:wpi="http://schemas.microsoft.com/office/word/2010/wordprocessingInk" xmlns:wne="http://schemas.microsoft.com/office/word/2006/wordml" xmlns:wps="http://schemas.microsoft.com/office/word/2010/wordprocessingShape" mc:Ignorable="w14 w15 w16se w16cid w16 w16cex w16sdtdh wp14">
+<w:numbering xmlns:wpc="http://schemas.microsoft.com/office/word/2010/wordprocessingCanvas" xmlns:cx="http://schemas.microsoft.com/office/drawing/2014/chartex" xmlns:cx1="http://schemas.microsoft.com/office/drawing/2015/9/8/chartex" xmlns:cx2="http://schemas.microsoft.com/office/drawing/2015/10/21/chartex" xmlns:cx3="http://schemas.microsoft.com/office/drawing/2016/5/9/chartex" xmlns:cx4="http://schemas.microsoft.com/office/drawing/2016/5/10/chartex" xmlns:cx5="http://schemas.microsoft.com/office/drawing/2016/5/11/chartex" xmlns:cx6="http://schemas.microsoft.com/office/drawing/2016/5/12/chartex" xmlns:cx7="http://schemas.microsoft.com/office/drawing/2016/5/13/chartex" xmlns:cx8="http://schemas.microsoft.com/office/drawing/2016/5/14/chartex" xmlns:mc="http://schemas.openxmlformats.org/markup-compatibility/2006" xmlns:aink="http://schemas.microsoft.com/office/drawing/2016/ink" xmlns:am3d="http://schemas.microsoft.com/office/drawing/2017/model3d" xmlns:o="urn:schemas-microsoft-com:office:office" xmlns:oel="http://schemas.microsoft.com/office/2019/extlst" xmlns:r="http://schemas.openxmlformats.org/officeDocument/2006/relationships" xmlns:m="http://schemas.openxmlformats.org/officeDocument/2006/math" xmlns:v="urn:schemas-microsoft-com:vml" xmlns:wp14="http://schemas.microsoft.com/office/word/2010/wordprocessingDrawing" xmlns:wp="http://schemas.openxmlformats.org/drawingml/2006/wordprocessingDrawing" xmlns:w10="urn:schemas-microsoft-com:office:word" xmlns:w="http://schemas.openxmlformats.org/wordprocessingml/2006/main" xmlns:w14="http://schemas.microsoft.com/office/word/2010/wordml" xmlns:w15="http://schemas.microsoft.com/office/word/2012/wordml" xmlns:w16cex="http://schemas.microsoft.com/office/word/2018/wordml/cex" xmlns:w16cid="http://schemas.microsoft.com/office/word/2016/wordml/cid" xmlns:w16="http://schemas.microsoft.com/office/word/2018/wordml" xmlns:w16sdtdh="http://schemas.microsoft.com/office/word/2020/wordml/sdtdatahash" xmlns:w16se="http://schemas.microsoft.com/office/word/2015/wordml/symex" xmlns:wpg="http://schemas.microsoft.com/office/word/2010/wordprocessingGroup" xmlns:wpi="http://schemas.microsoft.com/office/word/2010/wordprocessingInk" xmlns:wne="http://schemas.microsoft.com/office/word/2006/wordml" xmlns:wps="http://schemas.microsoft.com/office/word/2010/wordprocessingShape" mc:Ignorable="w14 w15 w16se w16cid w16 w16cex w16sdtdh wp14">
   <w:abstractNum w:abstractNumId="0" w15:restartNumberingAfterBreak="0">
     <w:nsid w:val="01AC56B7"/>
     <w:multiLevelType w:val="hybridMultilevel"/>
@@ -13511,15 +13833,15 @@
     <w:lsdException w:name="Unresolved Mention" w:semiHidden="1" w:unhideWhenUsed="1"/>
     <w:lsdException w:name="Smart Link" w:semiHidden="1" w:unhideWhenUsed="1"/>
   </w:latentStyles>
-  <w:style w:type="paragraph" w:default="1" w:styleId="Normale">
+  <w:style w:type="paragraph" w:default="1" w:styleId="Normal">
     <w:name w:val="Normal"/>
     <w:qFormat/>
   </w:style>
-  <w:style w:type="paragraph" w:styleId="Titolo1">
+  <w:style w:type="paragraph" w:styleId="Heading1">
     <w:name w:val="heading 1"/>
-    <w:basedOn w:val="Normale"/>
-    <w:next w:val="Normale"/>
-    <w:link w:val="Titolo1Carattere"/>
+    <w:basedOn w:val="Normal"/>
+    <w:next w:val="Normal"/>
+    <w:link w:val="Heading1Char"/>
     <w:uiPriority w:val="9"/>
     <w:qFormat/>
     <w:rsid w:val="005F1B94"/>
@@ -13537,11 +13859,11 @@
       <w:szCs w:val="32"/>
     </w:rPr>
   </w:style>
-  <w:style w:type="paragraph" w:styleId="Titolo2">
+  <w:style w:type="paragraph" w:styleId="Heading2">
     <w:name w:val="heading 2"/>
-    <w:basedOn w:val="Normale"/>
-    <w:next w:val="Normale"/>
-    <w:link w:val="Titolo2Carattere"/>
+    <w:basedOn w:val="Normal"/>
+    <w:next w:val="Normal"/>
+    <w:link w:val="Heading2Char"/>
     <w:uiPriority w:val="9"/>
     <w:unhideWhenUsed/>
     <w:qFormat/>
@@ -13560,11 +13882,11 @@
       <w:szCs w:val="26"/>
     </w:rPr>
   </w:style>
-  <w:style w:type="paragraph" w:styleId="Titolo3">
+  <w:style w:type="paragraph" w:styleId="Heading3">
     <w:name w:val="heading 3"/>
-    <w:basedOn w:val="Normale"/>
-    <w:next w:val="Normale"/>
-    <w:link w:val="Titolo3Carattere"/>
+    <w:basedOn w:val="Normal"/>
+    <w:next w:val="Normal"/>
+    <w:link w:val="Heading3Char"/>
     <w:uiPriority w:val="9"/>
     <w:unhideWhenUsed/>
     <w:qFormat/>
@@ -13583,13 +13905,13 @@
       <w:szCs w:val="24"/>
     </w:rPr>
   </w:style>
-  <w:style w:type="character" w:default="1" w:styleId="Carpredefinitoparagrafo">
+  <w:style w:type="character" w:default="1" w:styleId="DefaultParagraphFont">
     <w:name w:val="Default Paragraph Font"/>
     <w:uiPriority w:val="1"/>
     <w:semiHidden/>
     <w:unhideWhenUsed/>
   </w:style>
-  <w:style w:type="table" w:default="1" w:styleId="Tabellanormale">
+  <w:style w:type="table" w:default="1" w:styleId="TableNormal">
     <w:name w:val="Normal Table"/>
     <w:uiPriority w:val="99"/>
     <w:semiHidden/>
@@ -13604,16 +13926,16 @@
       </w:tblCellMar>
     </w:tblPr>
   </w:style>
-  <w:style w:type="numbering" w:default="1" w:styleId="Nessunelenco">
+  <w:style w:type="numbering" w:default="1" w:styleId="NoList">
     <w:name w:val="No List"/>
     <w:uiPriority w:val="99"/>
     <w:semiHidden/>
     <w:unhideWhenUsed/>
   </w:style>
-  <w:style w:type="paragraph" w:styleId="Intestazione">
+  <w:style w:type="paragraph" w:styleId="Header">
     <w:name w:val="header"/>
-    <w:basedOn w:val="Normale"/>
-    <w:link w:val="IntestazioneCarattere"/>
+    <w:basedOn w:val="Normal"/>
+    <w:link w:val="HeaderChar"/>
     <w:uiPriority w:val="99"/>
     <w:unhideWhenUsed/>
     <w:rsid w:val="00B50E4E"/>
@@ -13625,17 +13947,17 @@
       <w:spacing w:after="0" w:line="240" w:lineRule="auto"/>
     </w:pPr>
   </w:style>
-  <w:style w:type="character" w:customStyle="1" w:styleId="IntestazioneCarattere">
-    <w:name w:val="Intestazione Carattere"/>
-    <w:basedOn w:val="Carpredefinitoparagrafo"/>
-    <w:link w:val="Intestazione"/>
+  <w:style w:type="character" w:customStyle="1" w:styleId="HeaderChar">
+    <w:name w:val="Header Char"/>
+    <w:basedOn w:val="DefaultParagraphFont"/>
+    <w:link w:val="Header"/>
     <w:uiPriority w:val="99"/>
     <w:rsid w:val="00B50E4E"/>
   </w:style>
-  <w:style w:type="paragraph" w:styleId="Pidipagina">
+  <w:style w:type="paragraph" w:styleId="Footer">
     <w:name w:val="footer"/>
-    <w:basedOn w:val="Normale"/>
-    <w:link w:val="PidipaginaCarattere"/>
+    <w:basedOn w:val="Normal"/>
+    <w:link w:val="FooterChar"/>
     <w:uiPriority w:val="99"/>
     <w:unhideWhenUsed/>
     <w:rsid w:val="00B50E4E"/>
@@ -13647,16 +13969,16 @@
       <w:spacing w:after="0" w:line="240" w:lineRule="auto"/>
     </w:pPr>
   </w:style>
-  <w:style w:type="character" w:customStyle="1" w:styleId="PidipaginaCarattere">
-    <w:name w:val="Piè di pagina Carattere"/>
-    <w:basedOn w:val="Carpredefinitoparagrafo"/>
-    <w:link w:val="Pidipagina"/>
+  <w:style w:type="character" w:customStyle="1" w:styleId="FooterChar">
+    <w:name w:val="Footer Char"/>
+    <w:basedOn w:val="DefaultParagraphFont"/>
+    <w:link w:val="Footer"/>
     <w:uiPriority w:val="99"/>
     <w:rsid w:val="00B50E4E"/>
   </w:style>
-  <w:style w:type="paragraph" w:styleId="Nessunaspaziatura">
+  <w:style w:type="paragraph" w:styleId="NoSpacing">
     <w:name w:val="No Spacing"/>
-    <w:link w:val="NessunaspaziaturaCarattere"/>
+    <w:link w:val="NoSpacingChar"/>
     <w:uiPriority w:val="1"/>
     <w:qFormat/>
     <w:rsid w:val="00B50E4E"/>
@@ -13670,10 +13992,10 @@
       <w14:ligatures w14:val="none"/>
     </w:rPr>
   </w:style>
-  <w:style w:type="character" w:customStyle="1" w:styleId="NessunaspaziaturaCarattere">
-    <w:name w:val="Nessuna spaziatura Carattere"/>
-    <w:basedOn w:val="Carpredefinitoparagrafo"/>
-    <w:link w:val="Nessunaspaziatura"/>
+  <w:style w:type="character" w:customStyle="1" w:styleId="NoSpacingChar">
+    <w:name w:val="No Spacing Char"/>
+    <w:basedOn w:val="DefaultParagraphFont"/>
+    <w:link w:val="NoSpacing"/>
     <w:uiPriority w:val="1"/>
     <w:rsid w:val="00B50E4E"/>
     <w:rPr>
@@ -13683,9 +14005,9 @@
       <w14:ligatures w14:val="none"/>
     </w:rPr>
   </w:style>
-  <w:style w:type="table" w:styleId="Grigliatabella">
+  <w:style w:type="table" w:styleId="TableGrid">
     <w:name w:val="Table Grid"/>
-    <w:basedOn w:val="Tabellanormale"/>
+    <w:basedOn w:val="TableNormal"/>
     <w:uiPriority w:val="39"/>
     <w:rsid w:val="00B50E4E"/>
     <w:pPr>
@@ -13702,9 +14024,9 @@
       </w:tblBorders>
     </w:tblPr>
   </w:style>
-  <w:style w:type="table" w:styleId="Tabellasemplice4">
+  <w:style w:type="table" w:styleId="PlainTable4">
     <w:name w:val="Plain Table 4"/>
-    <w:basedOn w:val="Tabellanormale"/>
+    <w:basedOn w:val="TableNormal"/>
     <w:uiPriority w:val="44"/>
     <w:rsid w:val="00B50E4E"/>
     <w:pPr>
@@ -13751,10 +14073,10 @@
       </w:tcPr>
     </w:tblStylePr>
   </w:style>
-  <w:style w:type="character" w:customStyle="1" w:styleId="Titolo1Carattere">
-    <w:name w:val="Titolo 1 Carattere"/>
-    <w:basedOn w:val="Carpredefinitoparagrafo"/>
-    <w:link w:val="Titolo1"/>
+  <w:style w:type="character" w:customStyle="1" w:styleId="Heading1Char">
+    <w:name w:val="Heading 1 Char"/>
+    <w:basedOn w:val="DefaultParagraphFont"/>
+    <w:link w:val="Heading1"/>
     <w:uiPriority w:val="9"/>
     <w:rsid w:val="005F1B94"/>
     <w:rPr>
@@ -13765,9 +14087,9 @@
       <w:szCs w:val="32"/>
     </w:rPr>
   </w:style>
-  <w:style w:type="paragraph" w:styleId="Paragrafoelenco">
+  <w:style w:type="paragraph" w:styleId="ListParagraph">
     <w:name w:val="List Paragraph"/>
-    <w:basedOn w:val="Normale"/>
+    <w:basedOn w:val="Normal"/>
     <w:uiPriority w:val="34"/>
     <w:qFormat/>
     <w:rsid w:val="004E192A"/>
@@ -13776,10 +14098,10 @@
       <w:contextualSpacing/>
     </w:pPr>
   </w:style>
-  <w:style w:type="character" w:customStyle="1" w:styleId="Titolo2Carattere">
-    <w:name w:val="Titolo 2 Carattere"/>
-    <w:basedOn w:val="Carpredefinitoparagrafo"/>
-    <w:link w:val="Titolo2"/>
+  <w:style w:type="character" w:customStyle="1" w:styleId="Heading2Char">
+    <w:name w:val="Heading 2 Char"/>
+    <w:basedOn w:val="DefaultParagraphFont"/>
+    <w:link w:val="Heading2"/>
     <w:uiPriority w:val="9"/>
     <w:rsid w:val="0064008A"/>
     <w:rPr>
@@ -13790,10 +14112,10 @@
       <w:szCs w:val="26"/>
     </w:rPr>
   </w:style>
-  <w:style w:type="character" w:customStyle="1" w:styleId="Titolo3Carattere">
-    <w:name w:val="Titolo 3 Carattere"/>
-    <w:basedOn w:val="Carpredefinitoparagrafo"/>
-    <w:link w:val="Titolo3"/>
+  <w:style w:type="character" w:customStyle="1" w:styleId="Heading3Char">
+    <w:name w:val="Heading 3 Char"/>
+    <w:basedOn w:val="DefaultParagraphFont"/>
+    <w:link w:val="Heading3"/>
     <w:uiPriority w:val="9"/>
     <w:rsid w:val="0064008A"/>
     <w:rPr>
@@ -13804,9 +14126,9 @@
       <w:szCs w:val="24"/>
     </w:rPr>
   </w:style>
-  <w:style w:type="character" w:styleId="Collegamentoipertestuale">
+  <w:style w:type="character" w:styleId="Hyperlink">
     <w:name w:val="Hyperlink"/>
-    <w:basedOn w:val="Carpredefinitoparagrafo"/>
+    <w:basedOn w:val="DefaultParagraphFont"/>
     <w:uiPriority w:val="99"/>
     <w:unhideWhenUsed/>
     <w:rsid w:val="00DE131E"/>
@@ -13815,9 +14137,9 @@
       <w:u w:val="single"/>
     </w:rPr>
   </w:style>
-  <w:style w:type="character" w:styleId="Menzionenonrisolta">
+  <w:style w:type="character" w:styleId="UnresolvedMention">
     <w:name w:val="Unresolved Mention"/>
-    <w:basedOn w:val="Carpredefinitoparagrafo"/>
+    <w:basedOn w:val="DefaultParagraphFont"/>
     <w:uiPriority w:val="99"/>
     <w:semiHidden/>
     <w:unhideWhenUsed/>
@@ -13827,10 +14149,10 @@
       <w:shd w:val="clear" w:color="auto" w:fill="E1DFDD"/>
     </w:rPr>
   </w:style>
-  <w:style w:type="paragraph" w:styleId="Titolosommario">
+  <w:style w:type="paragraph" w:styleId="TOCHeading">
     <w:name w:val="TOC Heading"/>
-    <w:basedOn w:val="Titolo1"/>
-    <w:next w:val="Normale"/>
+    <w:basedOn w:val="Heading1"/>
+    <w:next w:val="Normal"/>
     <w:uiPriority w:val="39"/>
     <w:unhideWhenUsed/>
     <w:qFormat/>
@@ -13844,10 +14166,10 @@
       <w14:ligatures w14:val="none"/>
     </w:rPr>
   </w:style>
-  <w:style w:type="paragraph" w:styleId="Sommario1">
+  <w:style w:type="paragraph" w:styleId="TOC1">
     <w:name w:val="toc 1"/>
-    <w:basedOn w:val="Normale"/>
-    <w:next w:val="Normale"/>
+    <w:basedOn w:val="Normal"/>
+    <w:next w:val="Normal"/>
     <w:autoRedefine/>
     <w:uiPriority w:val="39"/>
     <w:unhideWhenUsed/>
@@ -13856,10 +14178,10 @@
       <w:spacing w:after="100"/>
     </w:pPr>
   </w:style>
-  <w:style w:type="paragraph" w:styleId="Sommario2">
+  <w:style w:type="paragraph" w:styleId="TOC2">
     <w:name w:val="toc 2"/>
-    <w:basedOn w:val="Normale"/>
-    <w:next w:val="Normale"/>
+    <w:basedOn w:val="Normal"/>
+    <w:next w:val="Normal"/>
     <w:autoRedefine/>
     <w:uiPriority w:val="39"/>
     <w:unhideWhenUsed/>
@@ -13869,10 +14191,10 @@
       <w:ind w:left="220"/>
     </w:pPr>
   </w:style>
-  <w:style w:type="paragraph" w:styleId="Sommario3">
+  <w:style w:type="paragraph" w:styleId="TOC3">
     <w:name w:val="toc 3"/>
-    <w:basedOn w:val="Normale"/>
-    <w:next w:val="Normale"/>
+    <w:basedOn w:val="Normal"/>
+    <w:next w:val="Normal"/>
     <w:autoRedefine/>
     <w:uiPriority w:val="39"/>
     <w:unhideWhenUsed/>
@@ -13882,9 +14204,9 @@
       <w:ind w:left="440"/>
     </w:pPr>
   </w:style>
-  <w:style w:type="character" w:styleId="CodiceHTML">
+  <w:style w:type="character" w:styleId="HTMLCode">
     <w:name w:val="HTML Code"/>
-    <w:basedOn w:val="Carpredefinitoparagrafo"/>
+    <w:basedOn w:val="DefaultParagraphFont"/>
     <w:uiPriority w:val="99"/>
     <w:semiHidden/>
     <w:unhideWhenUsed/>
@@ -13895,9 +14217,9 @@
       <w:szCs w:val="20"/>
     </w:rPr>
   </w:style>
-  <w:style w:type="paragraph" w:styleId="NormaleWeb">
+  <w:style w:type="paragraph" w:styleId="NormalWeb">
     <w:name w:val="Normal (Web)"/>
-    <w:basedOn w:val="Normale"/>
+    <w:basedOn w:val="Normal"/>
     <w:uiPriority w:val="99"/>
     <w:unhideWhenUsed/>
     <w:rsid w:val="001E05A3"/>
@@ -14223,6 +14545,21 @@
 </file>
 
 <file path=customXml/item2.xml><?xml version="1.0" encoding="utf-8"?>
+<p:properties xmlns:p="http://schemas.microsoft.com/office/2006/metadata/properties" xmlns:xsi="http://www.w3.org/2001/XMLSchema-instance" xmlns:pc="http://schemas.microsoft.com/office/infopath/2007/PartnerControls">
+  <documentManagement/>
+</p:properties>
+</file>
+
+<file path=customXml/item3.xml><?xml version="1.0" encoding="utf-8"?>
+<?mso-contentType ?>
+<FormTemplates xmlns="http://schemas.microsoft.com/sharepoint/v3/contenttype/forms">
+  <Display>DocumentLibraryForm</Display>
+  <Edit>DocumentLibraryForm</Edit>
+  <New>DocumentLibraryForm</New>
+</FormTemplates>
+</file>
+
+<file path=customXml/item4.xml><?xml version="1.0" encoding="utf-8"?>
 <ct:contentTypeSchema xmlns:ct="http://schemas.microsoft.com/office/2006/metadata/contentType" xmlns:ma="http://schemas.microsoft.com/office/2006/metadata/properties/metaAttributes" ct:_="" ma:_="" ma:contentTypeName="Document" ma:contentTypeID="0x010100E485F102B5050D4DB989A6A4AB05CC5C" ma:contentTypeVersion="0" ma:contentTypeDescription="Create a new document." ma:contentTypeScope="" ma:versionID="b82f68185742eb9b7efe43af7475f014">
   <xsd:schema xmlns:xsd="http://www.w3.org/2001/XMLSchema" xmlns:xs="http://www.w3.org/2001/XMLSchema" xmlns:p="http://schemas.microsoft.com/office/2006/metadata/properties" targetNamespace="http://schemas.microsoft.com/office/2006/metadata/properties" ma:root="true" ma:fieldsID="9e7f003efe42c572d1a6cb0ca9e32f3d">
     <xsd:element name="properties">
@@ -14336,21 +14673,6 @@
 </ct:contentTypeSchema>
 </file>
 
-<file path=customXml/item3.xml><?xml version="1.0" encoding="utf-8"?>
-<?mso-contentType ?>
-<FormTemplates xmlns="http://schemas.microsoft.com/sharepoint/v3/contenttype/forms">
-  <Display>DocumentLibraryForm</Display>
-  <Edit>DocumentLibraryForm</Edit>
-  <New>DocumentLibraryForm</New>
-</FormTemplates>
-</file>
-
-<file path=customXml/item4.xml><?xml version="1.0" encoding="utf-8"?>
-<p:properties xmlns:p="http://schemas.microsoft.com/office/2006/metadata/properties" xmlns:xsi="http://www.w3.org/2001/XMLSchema-instance" xmlns:pc="http://schemas.microsoft.com/office/infopath/2007/PartnerControls">
-  <documentManagement/>
-</p:properties>
-</file>
-
 <file path=customXml/item5.xml><?xml version="1.0" encoding="utf-8"?>
 <b:Sources xmlns:b="http://schemas.openxmlformats.org/officeDocument/2006/bibliography" xmlns="http://schemas.openxmlformats.org/officeDocument/2006/bibliography" SelectedStyle="\APASixthEditionOfficeOnline.xsl" StyleName="APA" Version="6"/>
 </file>
@@ -14364,6 +14686,23 @@
 </file>
 
 <file path=customXml/itemProps2.xml><?xml version="1.0" encoding="utf-8"?>
+<ds:datastoreItem xmlns:ds="http://schemas.openxmlformats.org/officeDocument/2006/customXml" ds:itemID="{936230A3-27B0-486E-BD35-0B3600C57AAE}">
+  <ds:schemaRefs>
+    <ds:schemaRef ds:uri="http://schemas.microsoft.com/office/2006/metadata/properties"/>
+    <ds:schemaRef ds:uri="http://schemas.microsoft.com/office/infopath/2007/PartnerControls"/>
+  </ds:schemaRefs>
+</ds:datastoreItem>
+</file>
+
+<file path=customXml/itemProps3.xml><?xml version="1.0" encoding="utf-8"?>
+<ds:datastoreItem xmlns:ds="http://schemas.openxmlformats.org/officeDocument/2006/customXml" ds:itemID="{3C071FE0-4B7A-4FD0-8877-78CB637B7590}">
+  <ds:schemaRefs>
+    <ds:schemaRef ds:uri="http://schemas.microsoft.com/sharepoint/v3/contenttype/forms"/>
+  </ds:schemaRefs>
+</ds:datastoreItem>
+</file>
+
+<file path=customXml/itemProps4.xml><?xml version="1.0" encoding="utf-8"?>
 <ds:datastoreItem xmlns:ds="http://schemas.openxmlformats.org/officeDocument/2006/customXml" ds:itemID="{79744A70-1965-4F52-B4B5-8DD36BC3A4C8}">
   <ds:schemaRefs>
     <ds:schemaRef ds:uri="http://schemas.microsoft.com/office/2006/metadata/contentType"/>
@@ -14379,23 +14718,6 @@
 </ds:datastoreItem>
 </file>
 
-<file path=customXml/itemProps3.xml><?xml version="1.0" encoding="utf-8"?>
-<ds:datastoreItem xmlns:ds="http://schemas.openxmlformats.org/officeDocument/2006/customXml" ds:itemID="{3C071FE0-4B7A-4FD0-8877-78CB637B7590}">
-  <ds:schemaRefs>
-    <ds:schemaRef ds:uri="http://schemas.microsoft.com/sharepoint/v3/contenttype/forms"/>
-  </ds:schemaRefs>
-</ds:datastoreItem>
-</file>
-
-<file path=customXml/itemProps4.xml><?xml version="1.0" encoding="utf-8"?>
-<ds:datastoreItem xmlns:ds="http://schemas.openxmlformats.org/officeDocument/2006/customXml" ds:itemID="{936230A3-27B0-486E-BD35-0B3600C57AAE}">
-  <ds:schemaRefs>
-    <ds:schemaRef ds:uri="http://schemas.microsoft.com/office/2006/metadata/properties"/>
-    <ds:schemaRef ds:uri="http://schemas.microsoft.com/office/infopath/2007/PartnerControls"/>
-  </ds:schemaRefs>
-</ds:datastoreItem>
-</file>
-
 <file path=customXml/itemProps5.xml><?xml version="1.0" encoding="utf-8"?>
 <ds:datastoreItem xmlns:ds="http://schemas.openxmlformats.org/officeDocument/2006/customXml" ds:itemID="{8DB2F1CA-0E0F-4940-8545-FEBECC910D79}">
   <ds:schemaRefs>

</xml_diff>